<commit_message>
ej 4_7 y spark_clusters
</commit_message>
<xml_diff>
--- a/BIGDATA/Spark/BGD_3_3Ejercicios_guillermo_fora.docx
+++ b/BIGDATA/Spark/BGD_3_3Ejercicios_guillermo_fora.docx
@@ -4,7 +4,7 @@
   <w:body>
     <w:p>
       <w:pPr>
-        <w:pStyle w:val="Ttulo1"/>
+        <w:pStyle w:val="Heading1"/>
         <w:jc w:val="center"/>
         <w:rPr>
           <w:rFonts w:cs="Calibri" w:cstheme="minorHAnsi"/>
@@ -26,7 +26,6 @@
           <w:rStyle w:val="SubtleReference"/>
           <w:rFonts w:ascii="Calibri" w:hAnsi="Calibri" w:cs="Calibri" w:asciiTheme="minorHAnsi" w:cstheme="minorHAnsi" w:hAnsiTheme="minorHAnsi"/>
           <w:b w:val="false"/>
-          <w:b w:val="false"/>
           <w:bCs w:val="false"/>
           <w:color w:val="auto"/>
         </w:rPr>
@@ -42,14 +41,13 @@
     </w:p>
     <w:p>
       <w:pPr>
-        <w:pStyle w:val="Ttulo3"/>
-        <w:rPr>
-          <w:rStyle w:val="SubtleReference"/>
-          <w:rFonts w:ascii="Calibri" w:hAnsi="Calibri" w:cs="Calibri" w:asciiTheme="minorHAnsi" w:cstheme="minorHAnsi" w:hAnsiTheme="minorHAnsi"/>
-          <w:b w:val="false"/>
-          <w:b w:val="false"/>
-          <w:bCs w:val="false"/>
-          <w:color w:val="FFFFFF" w:themeColor="background1"/>
+        <w:pStyle w:val="Heading3"/>
+        <w:rPr>
+          <w:rStyle w:val="SubtleReference"/>
+          <w:rFonts w:ascii="Calibri" w:hAnsi="Calibri" w:cs="Calibri" w:asciiTheme="minorHAnsi" w:cstheme="minorHAnsi" w:hAnsiTheme="minorHAnsi"/>
+          <w:b w:val="false"/>
+          <w:bCs w:val="false"/>
+          <w:color w:themeColor="background1" w:val="FFFFFF"/>
         </w:rPr>
       </w:pPr>
       <w:r>
@@ -58,7 +56,7 @@
           <w:rFonts w:cs="Calibri" w:cstheme="minorHAnsi"/>
           <w:b w:val="false"/>
           <w:bCs w:val="false"/>
-          <w:color w:val="FFFFFF" w:themeColor="background1"/>
+          <w:color w:themeColor="background1" w:val="FFFFFF"/>
         </w:rPr>
         <w:t>EJERCICIO 1</w:t>
       </w:r>
@@ -89,7 +87,6 @@
           <w:rStyle w:val="SubtleReference"/>
           <w:rFonts w:ascii="Calibri" w:hAnsi="Calibri" w:cs="Calibri" w:asciiTheme="minorHAnsi" w:cstheme="minorHAnsi" w:hAnsiTheme="minorHAnsi"/>
           <w:b w:val="false"/>
-          <w:b w:val="false"/>
           <w:bCs w:val="false"/>
           <w:color w:val="auto"/>
         </w:rPr>
@@ -102,7 +99,7 @@
           <w:color w:val="auto"/>
         </w:rPr>
         <w:drawing>
-          <wp:anchor behindDoc="0" distT="0" distB="0" distL="0" distR="0" simplePos="0" locked="0" layoutInCell="0" allowOverlap="1" relativeHeight="2">
+          <wp:anchor behindDoc="0" distT="0" distB="0" distL="0" distR="0" simplePos="0" locked="0" layoutInCell="0" allowOverlap="1" relativeHeight="7">
             <wp:simplePos x="0" y="0"/>
             <wp:positionH relativeFrom="column">
               <wp:align>center</wp:align>
@@ -155,7 +152,6 @@
           <w:rStyle w:val="SubtleReference"/>
           <w:rFonts w:ascii="Calibri" w:hAnsi="Calibri" w:cs="Calibri" w:asciiTheme="minorHAnsi" w:cstheme="minorHAnsi" w:hAnsiTheme="minorHAnsi"/>
           <w:b w:val="false"/>
-          <w:b w:val="false"/>
           <w:bCs w:val="false"/>
           <w:color w:val="auto"/>
         </w:rPr>
@@ -171,14 +167,13 @@
     </w:p>
     <w:p>
       <w:pPr>
-        <w:pStyle w:val="Ttulo3"/>
-        <w:rPr>
-          <w:rStyle w:val="SubtleReference"/>
-          <w:rFonts w:ascii="Calibri" w:hAnsi="Calibri" w:cs="Calibri" w:asciiTheme="minorHAnsi" w:cstheme="minorHAnsi" w:hAnsiTheme="minorHAnsi"/>
-          <w:b w:val="false"/>
-          <w:b w:val="false"/>
-          <w:bCs w:val="false"/>
-          <w:color w:val="FFFFFF" w:themeColor="background1"/>
+        <w:pStyle w:val="Heading3"/>
+        <w:rPr>
+          <w:rStyle w:val="SubtleReference"/>
+          <w:rFonts w:ascii="Calibri" w:hAnsi="Calibri" w:cs="Calibri" w:asciiTheme="minorHAnsi" w:cstheme="minorHAnsi" w:hAnsiTheme="minorHAnsi"/>
+          <w:b w:val="false"/>
+          <w:bCs w:val="false"/>
+          <w:color w:themeColor="background1" w:val="FFFFFF"/>
         </w:rPr>
       </w:pPr>
       <w:r>
@@ -187,7 +182,7 @@
           <w:rFonts w:cs="Calibri" w:cstheme="minorHAnsi"/>
           <w:b w:val="false"/>
           <w:bCs w:val="false"/>
-          <w:color w:val="FFFFFF" w:themeColor="background1"/>
+          <w:color w:themeColor="background1" w:val="FFFFFF"/>
         </w:rPr>
         <w:t>EJERCICIO 2</w:t>
       </w:r>
@@ -213,7 +208,7 @@
       <w:hyperlink r:id="rId3">
         <w:r>
           <w:rPr>
-            <w:rStyle w:val="SubtleReference"/>
+            <w:rStyle w:val="ListLabel1"/>
             <w:rFonts w:cs="Calibri" w:ascii="Calibri" w:hAnsi="Calibri" w:asciiTheme="minorHAnsi" w:cstheme="minorHAnsi" w:hAnsiTheme="minorHAnsi"/>
             <w:b w:val="false"/>
             <w:bCs w:val="false"/>
@@ -242,37 +237,35 @@
         </w:rPr>
       </w:pPr>
       <w:r>
+        <w:rPr>
+          <w:rFonts w:cs="Calibri" w:cstheme="minorHAnsi" w:ascii="Calibri" w:hAnsi="Calibri"/>
+        </w:rPr>
+      </w:r>
+    </w:p>
+    <w:p>
+      <w:pPr>
+        <w:pStyle w:val="Normal"/>
+        <w:jc w:val="both"/>
+        <w:rPr>
+          <w:rFonts w:ascii="Calibri" w:hAnsi="Calibri" w:cs="Calibri" w:asciiTheme="minorHAnsi" w:cstheme="minorHAnsi" w:hAnsiTheme="minorHAnsi"/>
+        </w:rPr>
+      </w:pPr>
+      <w:r>
+        <w:rPr>
+          <w:rFonts w:cs="Calibri" w:cstheme="minorHAnsi" w:ascii="Calibri" w:hAnsi="Calibri"/>
+        </w:rPr>
+      </w:r>
+    </w:p>
+    <w:p>
+      <w:pPr>
+        <w:pStyle w:val="Normal"/>
+        <w:jc w:val="both"/>
+        <w:rPr>
+          <w:rFonts w:ascii="Calibri" w:hAnsi="Calibri" w:cs="Calibri" w:asciiTheme="minorHAnsi" w:cstheme="minorHAnsi" w:hAnsiTheme="minorHAnsi"/>
+        </w:rPr>
+      </w:pPr>
+      <w:r>
         <w:rPr/>
-      </w:r>
-    </w:p>
-    <w:p>
-      <w:pPr>
-        <w:pStyle w:val="Normal"/>
-        <w:jc w:val="both"/>
-        <w:rPr>
-          <w:rFonts w:ascii="Calibri" w:hAnsi="Calibri" w:cs="Calibri" w:asciiTheme="minorHAnsi" w:cstheme="minorHAnsi" w:hAnsiTheme="minorHAnsi"/>
-        </w:rPr>
-      </w:pPr>
-      <w:r>
-        <w:rPr/>
-      </w:r>
-    </w:p>
-    <w:p>
-      <w:pPr>
-        <w:pStyle w:val="Normal"/>
-        <w:jc w:val="both"/>
-        <w:rPr>
-          <w:rFonts w:ascii="Calibri" w:hAnsi="Calibri" w:cs="Calibri" w:asciiTheme="minorHAnsi" w:cstheme="minorHAnsi" w:hAnsiTheme="minorHAnsi"/>
-        </w:rPr>
-      </w:pPr>
-      <w:r>
-        <w:rPr>
-          <w:rStyle w:val="SubtleReference"/>
-          <w:rFonts w:cs="Calibri" w:ascii="Calibri" w:hAnsi="Calibri" w:asciiTheme="minorHAnsi" w:cstheme="minorHAnsi" w:hAnsiTheme="minorHAnsi"/>
-          <w:b w:val="false"/>
-          <w:bCs w:val="false"/>
-          <w:color w:val="auto"/>
-        </w:rPr>
         <w:drawing>
           <wp:inline distT="0" distB="0" distL="0" distR="0">
             <wp:extent cx="6645910" cy="4489450"/>
@@ -321,25 +314,21 @@
         </w:rPr>
       </w:pPr>
       <w:r>
+        <w:rPr>
+          <w:rFonts w:cs="Calibri" w:cstheme="minorHAnsi" w:ascii="Calibri" w:hAnsi="Calibri"/>
+        </w:rPr>
+      </w:r>
+    </w:p>
+    <w:p>
+      <w:pPr>
+        <w:pStyle w:val="Normal"/>
+        <w:jc w:val="both"/>
+        <w:rPr>
+          <w:rFonts w:ascii="Calibri" w:hAnsi="Calibri" w:cs="Calibri" w:asciiTheme="minorHAnsi" w:cstheme="minorHAnsi" w:hAnsiTheme="minorHAnsi"/>
+        </w:rPr>
+      </w:pPr>
+      <w:r>
         <w:rPr/>
-      </w:r>
-    </w:p>
-    <w:p>
-      <w:pPr>
-        <w:pStyle w:val="Normal"/>
-        <w:jc w:val="both"/>
-        <w:rPr>
-          <w:rFonts w:ascii="Calibri" w:hAnsi="Calibri" w:cs="Calibri" w:asciiTheme="minorHAnsi" w:cstheme="minorHAnsi" w:hAnsiTheme="minorHAnsi"/>
-        </w:rPr>
-      </w:pPr>
-      <w:r>
-        <w:rPr>
-          <w:rStyle w:val="SubtleReference"/>
-          <w:rFonts w:cs="Calibri" w:ascii="Calibri" w:hAnsi="Calibri" w:asciiTheme="minorHAnsi" w:cstheme="minorHAnsi" w:hAnsiTheme="minorHAnsi"/>
-          <w:b w:val="false"/>
-          <w:bCs w:val="false"/>
-          <w:color w:val="auto"/>
-        </w:rPr>
         <w:drawing>
           <wp:inline distT="0" distB="0" distL="0" distR="0">
             <wp:extent cx="6645910" cy="3985895"/>
@@ -386,7 +375,6 @@
           <w:rStyle w:val="SubtleReference"/>
           <w:rFonts w:ascii="Calibri" w:hAnsi="Calibri" w:cs="Calibri" w:asciiTheme="minorHAnsi" w:cstheme="minorHAnsi" w:hAnsiTheme="minorHAnsi"/>
           <w:b w:val="false"/>
-          <w:b w:val="false"/>
           <w:bCs w:val="false"/>
           <w:color w:val="auto"/>
         </w:rPr>
@@ -407,13 +395,17 @@
           <w:rStyle w:val="SubtleReference"/>
           <w:rFonts w:ascii="Calibri" w:hAnsi="Calibri" w:cs="Calibri" w:asciiTheme="minorHAnsi" w:cstheme="minorHAnsi" w:hAnsiTheme="minorHAnsi"/>
           <w:b w:val="false"/>
-          <w:b w:val="false"/>
           <w:bCs w:val="false"/>
           <w:color w:val="auto"/>
         </w:rPr>
       </w:pPr>
       <w:r>
-        <w:rPr/>
+        <w:rPr>
+          <w:rFonts w:cs="Calibri" w:cstheme="minorHAnsi" w:ascii="Calibri" w:hAnsi="Calibri"/>
+          <w:b w:val="false"/>
+          <w:bCs w:val="false"/>
+          <w:color w:val="auto"/>
+        </w:rPr>
       </w:r>
       <w:r>
         <w:br w:type="page"/>
@@ -421,14 +413,14 @@
     </w:p>
     <w:p>
       <w:pPr>
-        <w:pStyle w:val="Ttulo3"/>
-        <w:rPr>
-          <w:rStyle w:val="SubtleReference"/>
-          <w:rFonts w:ascii="Calibri" w:hAnsi="Calibri" w:cs="Calibri" w:asciiTheme="minorHAnsi" w:cstheme="minorHAnsi" w:hAnsiTheme="minorHAnsi"/>
-          <w:b w:val="false"/>
-          <w:b w:val="false"/>
-          <w:bCs w:val="false"/>
-          <w:color w:val="FFFFFF" w:themeColor="background1"/>
+        <w:pStyle w:val="Heading3"/>
+        <w:spacing w:before="0" w:after="0"/>
+        <w:rPr>
+          <w:rStyle w:val="SubtleReference"/>
+          <w:rFonts w:ascii="Calibri" w:hAnsi="Calibri" w:cs="Calibri" w:asciiTheme="minorHAnsi" w:cstheme="minorHAnsi" w:hAnsiTheme="minorHAnsi"/>
+          <w:b w:val="false"/>
+          <w:bCs w:val="false"/>
+          <w:color w:themeColor="background1" w:val="FFFFFF"/>
         </w:rPr>
       </w:pPr>
       <w:r>
@@ -437,7 +429,7 @@
           <w:rFonts w:cs="Calibri" w:cstheme="minorHAnsi"/>
           <w:b w:val="false"/>
           <w:bCs w:val="false"/>
-          <w:color w:val="FFFFFF" w:themeColor="background1"/>
+          <w:color w:themeColor="background1" w:val="FFFFFF"/>
         </w:rPr>
         <w:t>EJERCICIO 3</w:t>
       </w:r>
@@ -463,7 +455,7 @@
       <w:hyperlink r:id="rId6">
         <w:r>
           <w:rPr>
-            <w:rStyle w:val="SubtleReference"/>
+            <w:rStyle w:val="ListLabel1"/>
             <w:rFonts w:cs="Calibri" w:ascii="Calibri" w:hAnsi="Calibri" w:asciiTheme="minorHAnsi" w:cstheme="minorHAnsi" w:hAnsiTheme="minorHAnsi"/>
             <w:b w:val="false"/>
             <w:bCs w:val="false"/>
@@ -491,19 +483,12 @@
           <w:rStyle w:val="SubtleReference"/>
           <w:rFonts w:ascii="Calibri" w:hAnsi="Calibri" w:cs="Calibri" w:asciiTheme="minorHAnsi" w:cstheme="minorHAnsi" w:hAnsiTheme="minorHAnsi"/>
           <w:b w:val="false"/>
-          <w:b w:val="false"/>
           <w:bCs w:val="false"/>
           <w:color w:val="auto"/>
         </w:rPr>
       </w:pPr>
       <w:r>
-        <w:rPr>
-          <w:rStyle w:val="SubtleReference"/>
-          <w:rFonts w:cs="Calibri" w:ascii="Calibri" w:hAnsi="Calibri" w:asciiTheme="minorHAnsi" w:cstheme="minorHAnsi" w:hAnsiTheme="minorHAnsi"/>
-          <w:b w:val="false"/>
-          <w:bCs w:val="false"/>
-          <w:color w:val="auto"/>
-        </w:rPr>
+        <w:rPr/>
         <w:drawing>
           <wp:inline distT="0" distB="0" distL="0" distR="0">
             <wp:extent cx="6645910" cy="5216525"/>
@@ -551,7 +536,6 @@
           <w:rStyle w:val="SubtleReference"/>
           <w:rFonts w:ascii="Calibri" w:hAnsi="Calibri" w:cs="Calibri" w:asciiTheme="minorHAnsi" w:cstheme="minorHAnsi" w:hAnsiTheme="minorHAnsi"/>
           <w:b w:val="false"/>
-          <w:b w:val="false"/>
           <w:bCs w:val="false"/>
           <w:color w:val="auto"/>
         </w:rPr>
@@ -567,14 +551,13 @@
     </w:p>
     <w:p>
       <w:pPr>
-        <w:pStyle w:val="Ttulo3"/>
-        <w:rPr>
-          <w:rStyle w:val="SubtleReference"/>
-          <w:rFonts w:ascii="Calibri" w:hAnsi="Calibri" w:cs="Calibri" w:asciiTheme="minorHAnsi" w:cstheme="minorHAnsi" w:hAnsiTheme="minorHAnsi"/>
-          <w:b w:val="false"/>
-          <w:b w:val="false"/>
-          <w:bCs w:val="false"/>
-          <w:color w:val="FFFFFF" w:themeColor="background1"/>
+        <w:pStyle w:val="Heading3"/>
+        <w:rPr>
+          <w:rStyle w:val="SubtleReference"/>
+          <w:rFonts w:ascii="Calibri" w:hAnsi="Calibri" w:cs="Calibri" w:asciiTheme="minorHAnsi" w:cstheme="minorHAnsi" w:hAnsiTheme="minorHAnsi"/>
+          <w:b w:val="false"/>
+          <w:bCs w:val="false"/>
+          <w:color w:themeColor="background1" w:val="FFFFFF"/>
         </w:rPr>
       </w:pPr>
       <w:r>
@@ -583,7 +566,7 @@
           <w:rFonts w:cs="Calibri" w:cstheme="minorHAnsi"/>
           <w:b w:val="false"/>
           <w:bCs w:val="false"/>
-          <w:color w:val="FFFFFF" w:themeColor="background1"/>
+          <w:color w:themeColor="background1" w:val="FFFFFF"/>
         </w:rPr>
         <w:t>EJERCICIO 4</w:t>
       </w:r>
@@ -609,7 +592,7 @@
       <w:hyperlink r:id="rId8">
         <w:r>
           <w:rPr>
-            <w:rStyle w:val="SubtleReference"/>
+            <w:rStyle w:val="ListLabel1"/>
             <w:rFonts w:cs="Calibri" w:ascii="Calibri" w:hAnsi="Calibri" w:asciiTheme="minorHAnsi" w:cstheme="minorHAnsi" w:hAnsiTheme="minorHAnsi"/>
             <w:b w:val="false"/>
             <w:bCs w:val="false"/>
@@ -638,25 +621,21 @@
         </w:rPr>
       </w:pPr>
       <w:r>
+        <w:rPr>
+          <w:rFonts w:cs="Calibri" w:cstheme="minorHAnsi" w:ascii="Calibri" w:hAnsi="Calibri"/>
+        </w:rPr>
+      </w:r>
+    </w:p>
+    <w:p>
+      <w:pPr>
+        <w:pStyle w:val="Normal"/>
+        <w:jc w:val="both"/>
+        <w:rPr>
+          <w:rFonts w:ascii="Calibri" w:hAnsi="Calibri" w:cs="Calibri" w:asciiTheme="minorHAnsi" w:cstheme="minorHAnsi" w:hAnsiTheme="minorHAnsi"/>
+        </w:rPr>
+      </w:pPr>
+      <w:r>
         <w:rPr/>
-      </w:r>
-    </w:p>
-    <w:p>
-      <w:pPr>
-        <w:pStyle w:val="Normal"/>
-        <w:jc w:val="both"/>
-        <w:rPr>
-          <w:rFonts w:ascii="Calibri" w:hAnsi="Calibri" w:cs="Calibri" w:asciiTheme="minorHAnsi" w:cstheme="minorHAnsi" w:hAnsiTheme="minorHAnsi"/>
-        </w:rPr>
-      </w:pPr>
-      <w:r>
-        <w:rPr>
-          <w:rStyle w:val="SubtleReference"/>
-          <w:rFonts w:cs="Calibri" w:ascii="Calibri" w:hAnsi="Calibri" w:asciiTheme="minorHAnsi" w:cstheme="minorHAnsi" w:hAnsiTheme="minorHAnsi"/>
-          <w:b w:val="false"/>
-          <w:bCs w:val="false"/>
-          <w:color w:val="auto"/>
-        </w:rPr>
         <w:drawing>
           <wp:inline distT="0" distB="0" distL="0" distR="0">
             <wp:extent cx="5961380" cy="4495165"/>
@@ -705,37 +684,35 @@
         </w:rPr>
       </w:pPr>
       <w:r>
+        <w:rPr>
+          <w:rFonts w:cs="Calibri" w:cstheme="minorHAnsi" w:ascii="Calibri" w:hAnsi="Calibri"/>
+        </w:rPr>
+      </w:r>
+    </w:p>
+    <w:p>
+      <w:pPr>
+        <w:pStyle w:val="Normal"/>
+        <w:jc w:val="both"/>
+        <w:rPr>
+          <w:rFonts w:ascii="Calibri" w:hAnsi="Calibri" w:cs="Calibri" w:asciiTheme="minorHAnsi" w:cstheme="minorHAnsi" w:hAnsiTheme="minorHAnsi"/>
+        </w:rPr>
+      </w:pPr>
+      <w:r>
+        <w:rPr>
+          <w:rFonts w:cs="Calibri" w:cstheme="minorHAnsi" w:ascii="Calibri" w:hAnsi="Calibri"/>
+        </w:rPr>
+      </w:r>
+    </w:p>
+    <w:p>
+      <w:pPr>
+        <w:pStyle w:val="Normal"/>
+        <w:jc w:val="both"/>
+        <w:rPr>
+          <w:rFonts w:ascii="Calibri" w:hAnsi="Calibri" w:cs="Calibri" w:asciiTheme="minorHAnsi" w:cstheme="minorHAnsi" w:hAnsiTheme="minorHAnsi"/>
+        </w:rPr>
+      </w:pPr>
+      <w:r>
         <w:rPr/>
-      </w:r>
-    </w:p>
-    <w:p>
-      <w:pPr>
-        <w:pStyle w:val="Normal"/>
-        <w:jc w:val="both"/>
-        <w:rPr>
-          <w:rFonts w:ascii="Calibri" w:hAnsi="Calibri" w:cs="Calibri" w:asciiTheme="minorHAnsi" w:cstheme="minorHAnsi" w:hAnsiTheme="minorHAnsi"/>
-        </w:rPr>
-      </w:pPr>
-      <w:r>
-        <w:rPr/>
-      </w:r>
-    </w:p>
-    <w:p>
-      <w:pPr>
-        <w:pStyle w:val="Normal"/>
-        <w:jc w:val="both"/>
-        <w:rPr>
-          <w:rFonts w:ascii="Calibri" w:hAnsi="Calibri" w:cs="Calibri" w:asciiTheme="minorHAnsi" w:cstheme="minorHAnsi" w:hAnsiTheme="minorHAnsi"/>
-        </w:rPr>
-      </w:pPr>
-      <w:r>
-        <w:rPr>
-          <w:rStyle w:val="SubtleReference"/>
-          <w:rFonts w:cs="Calibri" w:ascii="Calibri" w:hAnsi="Calibri" w:asciiTheme="minorHAnsi" w:cstheme="minorHAnsi" w:hAnsiTheme="minorHAnsi"/>
-          <w:b w:val="false"/>
-          <w:bCs w:val="false"/>
-          <w:color w:val="auto"/>
-        </w:rPr>
         <w:drawing>
           <wp:inline distT="0" distB="0" distL="0" distR="0">
             <wp:extent cx="6645910" cy="4191635"/>
@@ -782,7 +759,6 @@
           <w:rStyle w:val="SubtleReference"/>
           <w:rFonts w:ascii="Calibri" w:hAnsi="Calibri" w:cs="Calibri" w:asciiTheme="minorHAnsi" w:cstheme="minorHAnsi" w:hAnsiTheme="minorHAnsi"/>
           <w:b w:val="false"/>
-          <w:b w:val="false"/>
           <w:bCs w:val="false"/>
           <w:color w:val="auto"/>
         </w:rPr>
@@ -803,7 +779,6 @@
           <w:rStyle w:val="SubtleReference"/>
           <w:rFonts w:ascii="Calibri" w:hAnsi="Calibri" w:cs="Calibri" w:asciiTheme="minorHAnsi" w:cstheme="minorHAnsi" w:hAnsiTheme="minorHAnsi"/>
           <w:b w:val="false"/>
-          <w:b w:val="false"/>
           <w:bCs w:val="false"/>
           <w:color w:val="auto"/>
         </w:rPr>
@@ -824,25 +799,28 @@
           <w:rStyle w:val="SubtleReference"/>
           <w:rFonts w:ascii="Calibri" w:hAnsi="Calibri" w:cs="Calibri" w:asciiTheme="minorHAnsi" w:cstheme="minorHAnsi" w:hAnsiTheme="minorHAnsi"/>
           <w:b w:val="false"/>
-          <w:b w:val="false"/>
           <w:bCs w:val="false"/>
           <w:color w:val="auto"/>
         </w:rPr>
       </w:pPr>
       <w:r>
-        <w:rPr/>
-      </w:r>
-    </w:p>
-    <w:p>
-      <w:pPr>
-        <w:pStyle w:val="Ttulo3"/>
-        <w:rPr>
-          <w:rStyle w:val="SubtleReference"/>
-          <w:rFonts w:ascii="Calibri" w:hAnsi="Calibri" w:cs="Calibri" w:asciiTheme="minorHAnsi" w:cstheme="minorHAnsi" w:hAnsiTheme="minorHAnsi"/>
-          <w:b w:val="false"/>
-          <w:b w:val="false"/>
-          <w:bCs w:val="false"/>
-          <w:color w:val="FFFFFF" w:themeColor="background1"/>
+        <w:rPr>
+          <w:rFonts w:cs="Calibri" w:cstheme="minorHAnsi" w:ascii="Calibri" w:hAnsi="Calibri"/>
+          <w:b w:val="false"/>
+          <w:bCs w:val="false"/>
+          <w:color w:val="auto"/>
+        </w:rPr>
+      </w:r>
+    </w:p>
+    <w:p>
+      <w:pPr>
+        <w:pStyle w:val="Heading3"/>
+        <w:rPr>
+          <w:rStyle w:val="SubtleReference"/>
+          <w:rFonts w:ascii="Calibri" w:hAnsi="Calibri" w:cs="Calibri" w:asciiTheme="minorHAnsi" w:cstheme="minorHAnsi" w:hAnsiTheme="minorHAnsi"/>
+          <w:b w:val="false"/>
+          <w:bCs w:val="false"/>
+          <w:color w:themeColor="background1" w:val="FFFFFF"/>
         </w:rPr>
       </w:pPr>
       <w:r>
@@ -851,7 +829,7 @@
           <w:rFonts w:cs="Calibri" w:cstheme="minorHAnsi"/>
           <w:b w:val="false"/>
           <w:bCs w:val="false"/>
-          <w:color w:val="FFFFFF" w:themeColor="background1"/>
+          <w:color w:themeColor="background1" w:val="FFFFFF"/>
         </w:rPr>
         <w:t>EJERCICIO 5</w:t>
       </w:r>
@@ -864,7 +842,6 @@
           <w:rStyle w:val="SubtleReference"/>
           <w:rFonts w:ascii="Calibri" w:hAnsi="Calibri" w:cs="Calibri" w:asciiTheme="minorHAnsi" w:cstheme="minorHAnsi" w:hAnsiTheme="minorHAnsi"/>
           <w:b w:val="false"/>
-          <w:b w:val="false"/>
           <w:bCs w:val="false"/>
           <w:color w:val="auto"/>
         </w:rPr>
@@ -888,7 +865,6 @@
           <w:rStyle w:val="SubtleReference"/>
           <w:rFonts w:ascii="Calibri" w:hAnsi="Calibri" w:cs="Calibri" w:asciiTheme="minorHAnsi" w:cstheme="minorHAnsi" w:hAnsiTheme="minorHAnsi"/>
           <w:b w:val="false"/>
-          <w:b w:val="false"/>
           <w:bCs w:val="false"/>
           <w:color w:val="auto"/>
         </w:rPr>
@@ -929,7 +905,6 @@
           <w:rStyle w:val="SubtleReference"/>
           <w:rFonts w:ascii="Calibri" w:hAnsi="Calibri" w:cs="Calibri" w:asciiTheme="minorHAnsi" w:cstheme="minorHAnsi" w:hAnsiTheme="minorHAnsi"/>
           <w:b w:val="false"/>
-          <w:b w:val="false"/>
           <w:bCs w:val="false"/>
           <w:color w:val="auto"/>
         </w:rPr>
@@ -951,8 +926,31 @@
           <w:rStyle w:val="SubtleReference"/>
           <w:rFonts w:ascii="Calibri" w:hAnsi="Calibri" w:cs="Calibri" w:asciiTheme="minorHAnsi" w:cstheme="minorHAnsi" w:hAnsiTheme="minorHAnsi"/>
           <w:b w:val="false"/>
-          <w:b w:val="false"/>
-          <w:bCs w:val="false"/>
+          <w:bCs w:val="false"/>
+          <w:color w:val="auto"/>
+        </w:rPr>
+      </w:pPr>
+      <w:r>
+        <w:rPr>
+          <w:rStyle w:val="SubtleReference"/>
+          <w:rFonts w:cs="Calibri" w:ascii="Calibri" w:hAnsi="Calibri" w:asciiTheme="minorHAnsi" w:cstheme="minorHAnsi" w:hAnsiTheme="minorHAnsi"/>
+          <w:b w:val="false"/>
+          <w:bCs w:val="false"/>
+          <w:color w:themeColor="accent1" w:val="auto"/>
+        </w:rPr>
+        <w:t>Ejemplo 1</w:t>
+      </w:r>
+    </w:p>
+    <w:p>
+      <w:pPr>
+        <w:pStyle w:val="Normal"/>
+        <w:jc w:val="both"/>
+        <w:rPr>
+          <w:rStyle w:val="SubtleReference"/>
+          <w:rFonts w:ascii="Calibri" w:hAnsi="Calibri" w:cs="Calibri" w:asciiTheme="minorHAnsi" w:cstheme="minorHAnsi" w:hAnsiTheme="minorHAnsi"/>
+          <w:b w:val="false"/>
+          <w:bCs w:val="false"/>
+          <w:color w:val="auto"/>
         </w:rPr>
       </w:pPr>
       <w:r>
@@ -960,6 +958,7 @@
           <w:rFonts w:cs="Calibri" w:cstheme="minorHAnsi" w:ascii="Calibri" w:hAnsi="Calibri"/>
           <w:b w:val="false"/>
           <w:bCs w:val="false"/>
+          <w:color w:val="auto"/>
         </w:rPr>
       </w:r>
     </w:p>
@@ -971,6 +970,62 @@
           <w:rStyle w:val="SubtleReference"/>
           <w:rFonts w:ascii="Calibri" w:hAnsi="Calibri" w:cs="Calibri" w:asciiTheme="minorHAnsi" w:cstheme="minorHAnsi" w:hAnsiTheme="minorHAnsi"/>
           <w:b w:val="false"/>
+          <w:bCs w:val="false"/>
+        </w:rPr>
+      </w:pPr>
+      <w:r>
+        <w:rPr>
+          <w:rStyle w:val="SubtleReference"/>
+          <w:rFonts w:cs="Calibri" w:ascii="Calibri" w:hAnsi="Calibri" w:asciiTheme="minorHAnsi" w:cstheme="minorHAnsi" w:hAnsiTheme="minorHAnsi"/>
+          <w:b w:val="false"/>
+          <w:bCs w:val="false"/>
+        </w:rPr>
+        <w:drawing>
+          <wp:inline distT="0" distB="0" distL="0" distR="0">
+            <wp:extent cx="6018530" cy="3597910"/>
+            <wp:effectExtent l="0" t="0" r="0" b="0"/>
+            <wp:docPr id="7" name="Imagen7" descr=""/>
+            <wp:cNvGraphicFramePr>
+              <a:graphicFrameLocks xmlns:a="http://schemas.openxmlformats.org/drawingml/2006/main" noChangeAspect="1"/>
+            </wp:cNvGraphicFramePr>
+            <a:graphic xmlns:a="http://schemas.openxmlformats.org/drawingml/2006/main">
+              <a:graphicData uri="http://schemas.openxmlformats.org/drawingml/2006/picture">
+                <pic:pic xmlns:pic="http://schemas.openxmlformats.org/drawingml/2006/picture">
+                  <pic:nvPicPr>
+                    <pic:cNvPr id="7" name="Imagen7" descr=""/>
+                    <pic:cNvPicPr>
+                      <a:picLocks noChangeAspect="1" noChangeArrowheads="1"/>
+                    </pic:cNvPicPr>
+                  </pic:nvPicPr>
+                  <pic:blipFill>
+                    <a:blip r:embed="rId11"/>
+                    <a:stretch>
+                      <a:fillRect/>
+                    </a:stretch>
+                  </pic:blipFill>
+                  <pic:spPr bwMode="auto">
+                    <a:xfrm>
+                      <a:off x="0" y="0"/>
+                      <a:ext cx="6018530" cy="3597910"/>
+                    </a:xfrm>
+                    <a:prstGeom prst="rect">
+                      <a:avLst/>
+                    </a:prstGeom>
+                  </pic:spPr>
+                </pic:pic>
+              </a:graphicData>
+            </a:graphic>
+          </wp:inline>
+        </w:drawing>
+      </w:r>
+    </w:p>
+    <w:p>
+      <w:pPr>
+        <w:pStyle w:val="Normal"/>
+        <w:jc w:val="both"/>
+        <w:rPr>
+          <w:rStyle w:val="SubtleReference"/>
+          <w:rFonts w:ascii="Calibri" w:hAnsi="Calibri" w:cs="Calibri" w:asciiTheme="minorHAnsi" w:cstheme="minorHAnsi" w:hAnsiTheme="minorHAnsi"/>
           <w:b w:val="false"/>
           <w:bCs w:val="false"/>
         </w:rPr>
@@ -985,14 +1040,205 @@
     </w:p>
     <w:p>
       <w:pPr>
-        <w:pStyle w:val="Ttulo3"/>
-        <w:rPr>
-          <w:rStyle w:val="SubtleReference"/>
-          <w:rFonts w:ascii="Calibri" w:hAnsi="Calibri" w:cs="Calibri" w:asciiTheme="minorHAnsi" w:cstheme="minorHAnsi" w:hAnsiTheme="minorHAnsi"/>
-          <w:b w:val="false"/>
-          <w:b w:val="false"/>
-          <w:bCs w:val="false"/>
-          <w:color w:val="FFFFFF" w:themeColor="background1"/>
+        <w:pStyle w:val="Normal"/>
+        <w:jc w:val="both"/>
+        <w:rPr>
+          <w:rStyle w:val="SubtleReference"/>
+          <w:rFonts w:ascii="Calibri" w:hAnsi="Calibri" w:cs="Calibri" w:asciiTheme="minorHAnsi" w:cstheme="minorHAnsi" w:hAnsiTheme="minorHAnsi"/>
+          <w:b w:val="false"/>
+          <w:bCs w:val="false"/>
+        </w:rPr>
+      </w:pPr>
+      <w:r>
+        <w:rPr>
+          <w:rStyle w:val="SubtleReference"/>
+          <w:rFonts w:cs="Calibri" w:ascii="Calibri" w:hAnsi="Calibri" w:asciiTheme="minorHAnsi" w:cstheme="minorHAnsi" w:hAnsiTheme="minorHAnsi"/>
+          <w:b w:val="false"/>
+          <w:bCs w:val="false"/>
+        </w:rPr>
+        <w:t>Ejemplo 2</w:t>
+      </w:r>
+    </w:p>
+    <w:p>
+      <w:pPr>
+        <w:pStyle w:val="Normal"/>
+        <w:jc w:val="both"/>
+        <w:rPr>
+          <w:rStyle w:val="SubtleReference"/>
+          <w:rFonts w:ascii="Calibri" w:hAnsi="Calibri" w:cs="Calibri" w:asciiTheme="minorHAnsi" w:cstheme="minorHAnsi" w:hAnsiTheme="minorHAnsi"/>
+          <w:b w:val="false"/>
+          <w:bCs w:val="false"/>
+        </w:rPr>
+      </w:pPr>
+      <w:r>
+        <w:rPr>
+          <w:rStyle w:val="SubtleReference"/>
+          <w:rFonts w:cs="Calibri" w:ascii="Calibri" w:hAnsi="Calibri" w:asciiTheme="minorHAnsi" w:cstheme="minorHAnsi" w:hAnsiTheme="minorHAnsi"/>
+          <w:b w:val="false"/>
+          <w:bCs w:val="false"/>
+        </w:rPr>
+        <w:drawing>
+          <wp:inline distT="0" distB="0" distL="0" distR="0">
+            <wp:extent cx="5934710" cy="3498215"/>
+            <wp:effectExtent l="0" t="0" r="0" b="0"/>
+            <wp:docPr id="8" name="Imagen8" descr=""/>
+            <wp:cNvGraphicFramePr>
+              <a:graphicFrameLocks xmlns:a="http://schemas.openxmlformats.org/drawingml/2006/main" noChangeAspect="1"/>
+            </wp:cNvGraphicFramePr>
+            <a:graphic xmlns:a="http://schemas.openxmlformats.org/drawingml/2006/main">
+              <a:graphicData uri="http://schemas.openxmlformats.org/drawingml/2006/picture">
+                <pic:pic xmlns:pic="http://schemas.openxmlformats.org/drawingml/2006/picture">
+                  <pic:nvPicPr>
+                    <pic:cNvPr id="8" name="Imagen8" descr=""/>
+                    <pic:cNvPicPr>
+                      <a:picLocks noChangeAspect="1" noChangeArrowheads="1"/>
+                    </pic:cNvPicPr>
+                  </pic:nvPicPr>
+                  <pic:blipFill>
+                    <a:blip r:embed="rId12"/>
+                    <a:stretch>
+                      <a:fillRect/>
+                    </a:stretch>
+                  </pic:blipFill>
+                  <pic:spPr bwMode="auto">
+                    <a:xfrm>
+                      <a:off x="0" y="0"/>
+                      <a:ext cx="5934710" cy="3498215"/>
+                    </a:xfrm>
+                    <a:prstGeom prst="rect">
+                      <a:avLst/>
+                    </a:prstGeom>
+                  </pic:spPr>
+                </pic:pic>
+              </a:graphicData>
+            </a:graphic>
+          </wp:inline>
+        </w:drawing>
+      </w:r>
+    </w:p>
+    <w:p>
+      <w:pPr>
+        <w:pStyle w:val="Normal"/>
+        <w:jc w:val="both"/>
+        <w:rPr>
+          <w:rStyle w:val="SubtleReference"/>
+          <w:rFonts w:ascii="Calibri" w:hAnsi="Calibri" w:cs="Calibri" w:asciiTheme="minorHAnsi" w:cstheme="minorHAnsi" w:hAnsiTheme="minorHAnsi"/>
+          <w:b w:val="false"/>
+          <w:bCs w:val="false"/>
+        </w:rPr>
+      </w:pPr>
+      <w:r>
+        <w:rPr>
+          <w:rFonts w:cs="Calibri" w:cstheme="minorHAnsi" w:ascii="Calibri" w:hAnsi="Calibri"/>
+          <w:b w:val="false"/>
+          <w:bCs w:val="false"/>
+        </w:rPr>
+      </w:r>
+    </w:p>
+    <w:p>
+      <w:pPr>
+        <w:pStyle w:val="Normal"/>
+        <w:jc w:val="both"/>
+        <w:rPr>
+          <w:rStyle w:val="SubtleReference"/>
+          <w:rFonts w:ascii="Calibri" w:hAnsi="Calibri" w:cs="Calibri" w:asciiTheme="minorHAnsi" w:cstheme="minorHAnsi" w:hAnsiTheme="minorHAnsi"/>
+          <w:b w:val="false"/>
+          <w:bCs w:val="false"/>
+        </w:rPr>
+      </w:pPr>
+      <w:r>
+        <w:rPr>
+          <w:rStyle w:val="SubtleReference"/>
+          <w:rFonts w:cs="Calibri" w:ascii="Calibri" w:hAnsi="Calibri" w:asciiTheme="minorHAnsi" w:cstheme="minorHAnsi" w:hAnsiTheme="minorHAnsi"/>
+          <w:b w:val="false"/>
+          <w:bCs w:val="false"/>
+        </w:rPr>
+        <w:drawing>
+          <wp:inline distT="0" distB="0" distL="0" distR="0">
+            <wp:extent cx="4751070" cy="3012440"/>
+            <wp:effectExtent l="0" t="0" r="0" b="0"/>
+            <wp:docPr id="9" name="Imagen9" descr=""/>
+            <wp:cNvGraphicFramePr>
+              <a:graphicFrameLocks xmlns:a="http://schemas.openxmlformats.org/drawingml/2006/main" noChangeAspect="1"/>
+            </wp:cNvGraphicFramePr>
+            <a:graphic xmlns:a="http://schemas.openxmlformats.org/drawingml/2006/main">
+              <a:graphicData uri="http://schemas.openxmlformats.org/drawingml/2006/picture">
+                <pic:pic xmlns:pic="http://schemas.openxmlformats.org/drawingml/2006/picture">
+                  <pic:nvPicPr>
+                    <pic:cNvPr id="9" name="Imagen9" descr=""/>
+                    <pic:cNvPicPr>
+                      <a:picLocks noChangeAspect="1" noChangeArrowheads="1"/>
+                    </pic:cNvPicPr>
+                  </pic:nvPicPr>
+                  <pic:blipFill>
+                    <a:blip r:embed="rId13"/>
+                    <a:stretch>
+                      <a:fillRect/>
+                    </a:stretch>
+                  </pic:blipFill>
+                  <pic:spPr bwMode="auto">
+                    <a:xfrm>
+                      <a:off x="0" y="0"/>
+                      <a:ext cx="4751070" cy="3012440"/>
+                    </a:xfrm>
+                    <a:prstGeom prst="rect">
+                      <a:avLst/>
+                    </a:prstGeom>
+                  </pic:spPr>
+                </pic:pic>
+              </a:graphicData>
+            </a:graphic>
+          </wp:inline>
+        </w:drawing>
+      </w:r>
+    </w:p>
+    <w:p>
+      <w:pPr>
+        <w:pStyle w:val="Normal"/>
+        <w:jc w:val="both"/>
+        <w:rPr>
+          <w:rStyle w:val="SubtleReference"/>
+          <w:rFonts w:ascii="Calibri" w:hAnsi="Calibri" w:cs="Calibri" w:asciiTheme="minorHAnsi" w:cstheme="minorHAnsi" w:hAnsiTheme="minorHAnsi"/>
+          <w:b w:val="false"/>
+          <w:bCs w:val="false"/>
+        </w:rPr>
+      </w:pPr>
+      <w:r>
+        <w:rPr>
+          <w:rFonts w:cs="Calibri" w:cstheme="minorHAnsi" w:ascii="Calibri" w:hAnsi="Calibri"/>
+          <w:b w:val="false"/>
+          <w:bCs w:val="false"/>
+        </w:rPr>
+      </w:r>
+    </w:p>
+    <w:p>
+      <w:pPr>
+        <w:pStyle w:val="Normal"/>
+        <w:jc w:val="both"/>
+        <w:rPr>
+          <w:rStyle w:val="SubtleReference"/>
+          <w:rFonts w:ascii="Calibri" w:hAnsi="Calibri" w:cs="Calibri" w:asciiTheme="minorHAnsi" w:cstheme="minorHAnsi" w:hAnsiTheme="minorHAnsi"/>
+          <w:b w:val="false"/>
+          <w:bCs w:val="false"/>
+        </w:rPr>
+      </w:pPr>
+      <w:r>
+        <w:rPr>
+          <w:rFonts w:cs="Calibri" w:cstheme="minorHAnsi" w:ascii="Calibri" w:hAnsi="Calibri"/>
+          <w:b w:val="false"/>
+          <w:bCs w:val="false"/>
+        </w:rPr>
+      </w:r>
+    </w:p>
+    <w:p>
+      <w:pPr>
+        <w:pStyle w:val="Heading3"/>
+        <w:rPr>
+          <w:rStyle w:val="SubtleReference"/>
+          <w:rFonts w:ascii="Calibri" w:hAnsi="Calibri" w:cs="Calibri" w:asciiTheme="minorHAnsi" w:cstheme="minorHAnsi" w:hAnsiTheme="minorHAnsi"/>
+          <w:b w:val="false"/>
+          <w:bCs w:val="false"/>
+          <w:color w:themeColor="background1" w:val="FFFFFF"/>
         </w:rPr>
       </w:pPr>
       <w:r>
@@ -1001,7 +1247,7 @@
           <w:rFonts w:cs="Calibri" w:cstheme="minorHAnsi"/>
           <w:b w:val="false"/>
           <w:bCs w:val="false"/>
-          <w:color w:val="FFFFFF" w:themeColor="background1"/>
+          <w:color w:themeColor="background1" w:val="FFFFFF"/>
         </w:rPr>
         <w:t>EJERCICIO 6</w:t>
       </w:r>
@@ -1033,7 +1279,6 @@
           <w:rStyle w:val="SubtleReference"/>
           <w:rFonts w:ascii="Calibri" w:hAnsi="Calibri" w:cs="Calibri" w:asciiTheme="minorHAnsi" w:cstheme="minorHAnsi" w:hAnsiTheme="minorHAnsi"/>
           <w:b w:val="false"/>
-          <w:b w:val="false"/>
           <w:bCs w:val="false"/>
           <w:color w:val="auto"/>
         </w:rPr>
@@ -1055,7 +1300,6 @@
           <w:rStyle w:val="SubtleReference"/>
           <w:rFonts w:ascii="Calibri" w:hAnsi="Calibri" w:cs="Calibri" w:asciiTheme="minorHAnsi" w:cstheme="minorHAnsi" w:hAnsiTheme="minorHAnsi"/>
           <w:b w:val="false"/>
-          <w:b w:val="false"/>
           <w:bCs w:val="false"/>
         </w:rPr>
       </w:pPr>
@@ -1069,14 +1313,13 @@
     </w:p>
     <w:p>
       <w:pPr>
-        <w:pStyle w:val="Ttulo3"/>
-        <w:rPr>
-          <w:rStyle w:val="SubtleReference"/>
-          <w:rFonts w:ascii="Calibri" w:hAnsi="Calibri" w:cs="Calibri" w:asciiTheme="minorHAnsi" w:cstheme="minorHAnsi" w:hAnsiTheme="minorHAnsi"/>
-          <w:b w:val="false"/>
-          <w:b w:val="false"/>
-          <w:bCs w:val="false"/>
-          <w:color w:val="FFFFFF" w:themeColor="background1"/>
+        <w:pStyle w:val="Heading3"/>
+        <w:rPr>
+          <w:rStyle w:val="SubtleReference"/>
+          <w:rFonts w:ascii="Calibri" w:hAnsi="Calibri" w:cs="Calibri" w:asciiTheme="minorHAnsi" w:cstheme="minorHAnsi" w:hAnsiTheme="minorHAnsi"/>
+          <w:b w:val="false"/>
+          <w:bCs w:val="false"/>
+          <w:color w:themeColor="background1" w:val="FFFFFF"/>
         </w:rPr>
       </w:pPr>
       <w:r>
@@ -1085,7 +1328,7 @@
           <w:rFonts w:cs="Calibri" w:cstheme="minorHAnsi"/>
           <w:b w:val="false"/>
           <w:bCs w:val="false"/>
-          <w:color w:val="FFFFFF" w:themeColor="background1"/>
+          <w:color w:themeColor="background1" w:val="FFFFFF"/>
         </w:rPr>
         <w:t>EJERCICIO 7</w:t>
       </w:r>
@@ -1110,7 +1353,9 @@
       </w:r>
     </w:p>
     <w:sectPr>
-      <w:footerReference w:type="default" r:id="rId11"/>
+      <w:footerReference w:type="even" r:id="rId14"/>
+      <w:footerReference w:type="default" r:id="rId15"/>
+      <w:footerReference w:type="first" r:id="rId16"/>
       <w:type w:val="nextPage"/>
       <w:pgSz w:w="11906" w:h="16838"/>
       <w:pgMar w:left="720" w:right="720" w:gutter="0" w:header="0" w:top="720" w:footer="283" w:bottom="720"/>
@@ -1127,19 +1372,32 @@
 <w:ftr xmlns:o="urn:schemas-microsoft-com:office:office" xmlns:r="http://schemas.openxmlformats.org/officeDocument/2006/relationships" xmlns:v="urn:schemas-microsoft-com:vml" xmlns:w="http://schemas.openxmlformats.org/wordprocessingml/2006/main" xmlns:w10="urn:schemas-microsoft-com:office:word" xmlns:wp="http://schemas.openxmlformats.org/drawingml/2006/wordprocessingDrawing" xmlns:wps="http://schemas.microsoft.com/office/word/2010/wordprocessingShape" xmlns:wpg="http://schemas.microsoft.com/office/word/2010/wordprocessingGroup" xmlns:mc="http://schemas.openxmlformats.org/markup-compatibility/2006" xmlns:wp14="http://schemas.microsoft.com/office/word/2010/wordprocessingDrawing" xmlns:w14="http://schemas.microsoft.com/office/word/2010/wordml" xmlns:w15="http://schemas.microsoft.com/office/word/2012/wordml" mc:Ignorable="w14 wp14 w15">
   <w:p>
     <w:pPr>
-      <w:pStyle w:val="Piedepgina"/>
+      <w:pStyle w:val="Footer"/>
+      <w:rPr/>
+    </w:pPr>
+    <w:r>
+      <w:rPr/>
+    </w:r>
+  </w:p>
+</w:ftr>
+</file>
+
+<file path=word/footer2.xml><?xml version="1.0" encoding="utf-8"?>
+<w:ftr xmlns:o="urn:schemas-microsoft-com:office:office" xmlns:r="http://schemas.openxmlformats.org/officeDocument/2006/relationships" xmlns:v="urn:schemas-microsoft-com:vml" xmlns:w="http://schemas.openxmlformats.org/wordprocessingml/2006/main" xmlns:w10="urn:schemas-microsoft-com:office:word" xmlns:wp="http://schemas.openxmlformats.org/drawingml/2006/wordprocessingDrawing" xmlns:wps="http://schemas.microsoft.com/office/word/2010/wordprocessingShape" xmlns:wpg="http://schemas.microsoft.com/office/word/2010/wordprocessingGroup" xmlns:mc="http://schemas.openxmlformats.org/markup-compatibility/2006" xmlns:wp14="http://schemas.microsoft.com/office/word/2010/wordprocessingDrawing" xmlns:w14="http://schemas.microsoft.com/office/word/2010/wordml" xmlns:w15="http://schemas.microsoft.com/office/word/2012/wordml" mc:Ignorable="w14 wp14 w15">
+  <w:p>
+    <w:pPr>
+      <w:pStyle w:val="Footer"/>
       <w:rPr>
         <w:b/>
-        <w:b/>
         <w:bCs/>
-        <w:color w:val="92278F" w:themeColor="accent1"/>
+        <w:color w:themeColor="accent1" w:val="92278F"/>
       </w:rPr>
     </w:pPr>
     <w:r>
       <w:rPr>
         <w:b/>
         <w:bCs/>
-        <w:color w:val="92278F" w:themeColor="accent1"/>
+        <w:color w:themeColor="accent1" w:val="92278F"/>
       </w:rPr>
       <w:t>BGD - UD 3_3</w:t>
       <w:tab/>
@@ -1149,7 +1407,7 @@
       <w:rPr>
         <w:b/>
         <w:bCs/>
-        <w:color w:val="92278F" w:themeColor="accent1"/>
+        <w:color w:themeColor="accent1" w:val="92278F"/>
       </w:rPr>
       <w:fldChar w:fldCharType="begin"/>
     </w:r>
@@ -1157,7 +1415,7 @@
       <w:rPr>
         <w:b/>
         <w:bCs/>
-        <w:color w:val="92278F"/>
+        <w:color w:themeColor="accent1" w:val="92278F"/>
       </w:rPr>
       <w:instrText xml:space="preserve"> PAGE </w:instrText>
     </w:r>
@@ -1165,7 +1423,7 @@
       <w:rPr>
         <w:b/>
         <w:bCs/>
-        <w:color w:val="92278F"/>
+        <w:color w:themeColor="accent1" w:val="92278F"/>
       </w:rPr>
       <w:fldChar w:fldCharType="separate"/>
     </w:r>
@@ -1173,15 +1431,80 @@
       <w:rPr>
         <w:b/>
         <w:bCs/>
-        <w:color w:val="92278F"/>
+        <w:color w:themeColor="accent1" w:val="92278F"/>
       </w:rPr>
-      <w:t>3</w:t>
+      <w:t>6</w:t>
     </w:r>
     <w:r>
       <w:rPr>
         <w:b/>
         <w:bCs/>
-        <w:color w:val="92278F"/>
+        <w:color w:themeColor="accent1" w:val="92278F"/>
+      </w:rPr>
+      <w:fldChar w:fldCharType="end"/>
+    </w:r>
+  </w:p>
+</w:ftr>
+</file>
+
+<file path=word/footer3.xml><?xml version="1.0" encoding="utf-8"?>
+<w:ftr xmlns:o="urn:schemas-microsoft-com:office:office" xmlns:r="http://schemas.openxmlformats.org/officeDocument/2006/relationships" xmlns:v="urn:schemas-microsoft-com:vml" xmlns:w="http://schemas.openxmlformats.org/wordprocessingml/2006/main" xmlns:w10="urn:schemas-microsoft-com:office:word" xmlns:wp="http://schemas.openxmlformats.org/drawingml/2006/wordprocessingDrawing" xmlns:wps="http://schemas.microsoft.com/office/word/2010/wordprocessingShape" xmlns:wpg="http://schemas.microsoft.com/office/word/2010/wordprocessingGroup" xmlns:mc="http://schemas.openxmlformats.org/markup-compatibility/2006" xmlns:wp14="http://schemas.microsoft.com/office/word/2010/wordprocessingDrawing" xmlns:w14="http://schemas.microsoft.com/office/word/2010/wordml" xmlns:w15="http://schemas.microsoft.com/office/word/2012/wordml" mc:Ignorable="w14 wp14 w15">
+  <w:p>
+    <w:pPr>
+      <w:pStyle w:val="Footer"/>
+      <w:rPr>
+        <w:b/>
+        <w:bCs/>
+        <w:color w:themeColor="accent1" w:val="92278F"/>
+      </w:rPr>
+    </w:pPr>
+    <w:r>
+      <w:rPr>
+        <w:b/>
+        <w:bCs/>
+        <w:color w:themeColor="accent1" w:val="92278F"/>
+      </w:rPr>
+      <w:t>BGD - UD 3_3</w:t>
+      <w:tab/>
+      <w:tab/>
+    </w:r>
+    <w:r>
+      <w:rPr>
+        <w:b/>
+        <w:bCs/>
+        <w:color w:themeColor="accent1" w:val="92278F"/>
+      </w:rPr>
+      <w:fldChar w:fldCharType="begin"/>
+    </w:r>
+    <w:r>
+      <w:rPr>
+        <w:b/>
+        <w:bCs/>
+        <w:color w:themeColor="accent1" w:val="92278F"/>
+      </w:rPr>
+      <w:instrText xml:space="preserve"> PAGE </w:instrText>
+    </w:r>
+    <w:r>
+      <w:rPr>
+        <w:b/>
+        <w:bCs/>
+        <w:color w:themeColor="accent1" w:val="92278F"/>
+      </w:rPr>
+      <w:fldChar w:fldCharType="separate"/>
+    </w:r>
+    <w:r>
+      <w:rPr>
+        <w:b/>
+        <w:bCs/>
+        <w:color w:themeColor="accent1" w:val="92278F"/>
+      </w:rPr>
+      <w:t>6</w:t>
+    </w:r>
+    <w:r>
+      <w:rPr>
+        <w:b/>
+        <w:bCs/>
+        <w:color w:themeColor="accent1" w:val="92278F"/>
       </w:rPr>
       <w:fldChar w:fldCharType="end"/>
     </w:r>
@@ -1588,6 +1911,7 @@
     <w:rsid w:val="00e926bb"/>
     <w:pPr>
       <w:widowControl/>
+      <w:suppressAutoHyphens w:val="true"/>
       <w:bidi w:val="0"/>
       <w:spacing w:lineRule="auto" w:line="240" w:before="0" w:after="0"/>
       <w:jc w:val="left"/>
@@ -1598,10 +1922,10 @@
       <w:kern w:val="0"/>
       <w:sz w:val="24"/>
       <w:szCs w:val="24"/>
-      <w:lang w:eastAsia="es-ES_tradnl" w:val="es-ES" w:bidi="ar-SA"/>
-    </w:rPr>
-  </w:style>
-  <w:style w:type="paragraph" w:styleId="Ttulo1">
+      <w:lang w:val="es-ES" w:eastAsia="es-ES_tradnl" w:bidi="ar-SA"/>
+    </w:rPr>
+  </w:style>
+  <w:style w:type="paragraph" w:styleId="Heading1">
     <w:name w:val="Heading 1"/>
     <w:basedOn w:val="Normal"/>
     <w:next w:val="Normal"/>
@@ -1624,16 +1948,16 @@
     <w:rPr>
       <w:rFonts w:ascii="Calibri" w:hAnsi="Calibri" w:eastAsia="" w:cs="" w:asciiTheme="minorHAnsi" w:cstheme="minorBidi" w:eastAsiaTheme="minorEastAsia" w:hAnsiTheme="minorHAnsi"/>
       <w:caps/>
-      <w:color w:val="FFFFFF" w:themeColor="background1"/>
+      <w:color w:themeColor="background1" w:val="FFFFFF"/>
       <w:spacing w:val="15"/>
       <w:sz w:val="32"/>
       <w:szCs w:val="32"/>
       <w:lang w:eastAsia="en-US"/>
     </w:rPr>
   </w:style>
-  <w:style w:type="paragraph" w:styleId="Ttulo2">
+  <w:style w:type="paragraph" w:styleId="Heading2">
     <w:name w:val="Heading 2"/>
-    <w:basedOn w:val="Ttulo1"/>
+    <w:basedOn w:val="Heading1"/>
     <w:next w:val="Normal"/>
     <w:link w:val="Ttulo2Car"/>
     <w:uiPriority w:val="9"/>
@@ -1648,7 +1972,7 @@
       <w:szCs w:val="28"/>
     </w:rPr>
   </w:style>
-  <w:style w:type="paragraph" w:styleId="Ttulo3">
+  <w:style w:type="paragraph" w:styleId="Heading3">
     <w:name w:val="Heading 3"/>
     <w:basedOn w:val="Normal"/>
     <w:next w:val="Normal"/>
@@ -1672,12 +1996,12 @@
     <w:rPr>
       <w:rFonts w:ascii="Calibri" w:hAnsi="Calibri" w:eastAsia="" w:cs="" w:cstheme="minorBidi" w:eastAsiaTheme="minorEastAsia"/>
       <w:caps/>
-      <w:color w:val="FFFFFF" w:themeColor="background1"/>
+      <w:color w:themeColor="background1" w:val="FFFFFF"/>
       <w:spacing w:val="15"/>
       <w:lang w:eastAsia="en-US"/>
     </w:rPr>
   </w:style>
-  <w:style w:type="paragraph" w:styleId="Ttulo4">
+  <w:style w:type="paragraph" w:styleId="Heading4">
     <w:name w:val="Heading 4"/>
     <w:basedOn w:val="Normal"/>
     <w:next w:val="Normal"/>
@@ -1703,7 +2027,7 @@
       <w:lang w:eastAsia="en-US"/>
     </w:rPr>
   </w:style>
-  <w:style w:type="paragraph" w:styleId="Ttulo5">
+  <w:style w:type="paragraph" w:styleId="Heading5">
     <w:name w:val="Heading 5"/>
     <w:basedOn w:val="Normal"/>
     <w:next w:val="Normal"/>
@@ -1725,14 +2049,14 @@
     <w:rPr>
       <w:rFonts w:ascii="Calibri" w:hAnsi="Calibri" w:eastAsia="" w:cs="" w:asciiTheme="minorHAnsi" w:cstheme="minorBidi" w:eastAsiaTheme="minorEastAsia" w:hAnsiTheme="minorHAnsi"/>
       <w:caps/>
-      <w:color w:val="6D1D6A" w:themeColor="accent1" w:themeShade="bf"/>
+      <w:color w:themeColor="accent1" w:themeShade="bf" w:val="6D1D6A"/>
       <w:spacing w:val="10"/>
       <w:sz w:val="20"/>
       <w:szCs w:val="20"/>
       <w:lang w:eastAsia="en-US"/>
     </w:rPr>
   </w:style>
-  <w:style w:type="paragraph" w:styleId="Ttulo6">
+  <w:style w:type="paragraph" w:styleId="Heading6">
     <w:name w:val="Heading 6"/>
     <w:basedOn w:val="Normal"/>
     <w:next w:val="Normal"/>
@@ -1754,14 +2078,14 @@
     <w:rPr>
       <w:rFonts w:ascii="Calibri" w:hAnsi="Calibri" w:eastAsia="" w:cs="" w:asciiTheme="minorHAnsi" w:cstheme="minorBidi" w:eastAsiaTheme="minorEastAsia" w:hAnsiTheme="minorHAnsi"/>
       <w:caps/>
-      <w:color w:val="6D1D6A" w:themeColor="accent1" w:themeShade="bf"/>
+      <w:color w:themeColor="accent1" w:themeShade="bf" w:val="6D1D6A"/>
       <w:spacing w:val="10"/>
       <w:sz w:val="20"/>
       <w:szCs w:val="20"/>
       <w:lang w:eastAsia="en-US"/>
     </w:rPr>
   </w:style>
-  <w:style w:type="paragraph" w:styleId="Ttulo7">
+  <w:style w:type="paragraph" w:styleId="Heading7">
     <w:name w:val="Heading 7"/>
     <w:basedOn w:val="Normal"/>
     <w:next w:val="Normal"/>
@@ -1780,14 +2104,14 @@
     <w:rPr>
       <w:rFonts w:ascii="Calibri" w:hAnsi="Calibri" w:eastAsia="" w:cs="" w:asciiTheme="minorHAnsi" w:cstheme="minorBidi" w:eastAsiaTheme="minorEastAsia" w:hAnsiTheme="minorHAnsi"/>
       <w:caps/>
-      <w:color w:val="6D1D6A" w:themeColor="accent1" w:themeShade="bf"/>
+      <w:color w:themeColor="accent1" w:themeShade="bf" w:val="6D1D6A"/>
       <w:spacing w:val="10"/>
       <w:sz w:val="20"/>
       <w:szCs w:val="20"/>
       <w:lang w:eastAsia="en-US"/>
     </w:rPr>
   </w:style>
-  <w:style w:type="paragraph" w:styleId="Ttulo8">
+  <w:style w:type="paragraph" w:styleId="Heading8">
     <w:name w:val="Heading 8"/>
     <w:basedOn w:val="Normal"/>
     <w:next w:val="Normal"/>
@@ -1812,7 +2136,7 @@
       <w:lang w:eastAsia="en-US"/>
     </w:rPr>
   </w:style>
-  <w:style w:type="paragraph" w:styleId="Ttulo9">
+  <w:style w:type="paragraph" w:styleId="Heading9">
     <w:name w:val="Heading 9"/>
     <w:basedOn w:val="Normal"/>
     <w:next w:val="Normal"/>
@@ -1871,7 +2195,7 @@
     <w:rsid w:val="009b0966"/>
     <w:rPr>
       <w:caps/>
-      <w:color w:val="FFFFFF" w:themeColor="background1"/>
+      <w:color w:themeColor="background1" w:val="FFFFFF"/>
       <w:spacing w:val="15"/>
       <w:sz w:val="32"/>
       <w:szCs w:val="32"/>
@@ -1886,7 +2210,7 @@
     <w:rsid w:val="009b0966"/>
     <w:rPr>
       <w:caps/>
-      <w:color w:val="FFFFFF" w:themeColor="background1"/>
+      <w:color w:themeColor="background1" w:val="FFFFFF"/>
       <w:spacing w:val="15"/>
       <w:sz w:val="28"/>
       <w:szCs w:val="28"/>
@@ -1902,7 +2226,7 @@
     <w:rPr>
       <w:rFonts w:ascii="Calibri" w:hAnsi="Calibri"/>
       <w:caps/>
-      <w:color w:val="FFFFFF" w:themeColor="background1"/>
+      <w:color w:themeColor="background1" w:val="FFFFFF"/>
       <w:spacing w:val="15"/>
       <w:sz w:val="24"/>
       <w:szCs w:val="24"/>
@@ -1933,7 +2257,7 @@
     <w:rsid w:val="009b0966"/>
     <w:rPr>
       <w:caps/>
-      <w:color w:val="6D1D6A" w:themeColor="accent1" w:themeShade="bf"/>
+      <w:color w:themeColor="accent1" w:themeShade="bf" w:val="6D1D6A"/>
       <w:spacing w:val="10"/>
     </w:rPr>
   </w:style>
@@ -1946,7 +2270,7 @@
     <w:rsid w:val="009b0966"/>
     <w:rPr>
       <w:caps/>
-      <w:color w:val="6D1D6A" w:themeColor="accent1" w:themeShade="bf"/>
+      <w:color w:themeColor="accent1" w:themeShade="bf" w:val="6D1D6A"/>
       <w:spacing w:val="10"/>
     </w:rPr>
   </w:style>
@@ -1959,7 +2283,7 @@
     <w:rsid w:val="009b0966"/>
     <w:rPr>
       <w:caps/>
-      <w:color w:val="6D1D6A" w:themeColor="accent1" w:themeShade="bf"/>
+      <w:color w:themeColor="accent1" w:themeShade="bf" w:val="6D1D6A"/>
       <w:spacing w:val="10"/>
     </w:rPr>
   </w:style>
@@ -2002,7 +2326,7 @@
     <w:rPr>
       <w:rFonts w:ascii="Calibri Light" w:hAnsi="Calibri Light" w:eastAsia="" w:cs="" w:asciiTheme="majorHAnsi" w:cstheme="majorBidi" w:eastAsiaTheme="majorEastAsia" w:hAnsiTheme="majorHAnsi"/>
       <w:caps/>
-      <w:color w:val="92278F" w:themeColor="accent1"/>
+      <w:color w:themeColor="accent1" w:val="92278F"/>
       <w:spacing w:val="10"/>
       <w:sz w:val="52"/>
       <w:szCs w:val="52"/>
@@ -2016,7 +2340,7 @@
     <w:rsid w:val="009b0966"/>
     <w:rPr>
       <w:caps/>
-      <w:color w:val="595959" w:themeColor="text1" w:themeTint="a6"/>
+      <w:color w:themeColor="text1" w:themeTint="a6" w:val="595959"/>
       <w:spacing w:val="10"/>
       <w:sz w:val="21"/>
       <w:szCs w:val="21"/>
@@ -2032,14 +2356,14 @@
       <w:bCs/>
     </w:rPr>
   </w:style>
-  <w:style w:type="character" w:styleId="Destacado">
-    <w:name w:val="Destacado"/>
+  <w:style w:type="character" w:styleId="Emphasis">
+    <w:name w:val="Emphasis"/>
     <w:uiPriority w:val="20"/>
     <w:qFormat/>
     <w:rsid w:val="009b0966"/>
     <w:rPr>
       <w:caps/>
-      <w:color w:val="481346" w:themeColor="accent1" w:themeShade="7f"/>
+      <w:color w:themeColor="accent1" w:themeShade="7f" w:val="481346"/>
       <w:spacing w:val="5"/>
     </w:rPr>
   </w:style>
@@ -2065,7 +2389,7 @@
     <w:qFormat/>
     <w:rsid w:val="009b0966"/>
     <w:rPr>
-      <w:color w:val="92278F" w:themeColor="accent1"/>
+      <w:color w:themeColor="accent1" w:val="92278F"/>
       <w:sz w:val="24"/>
       <w:szCs w:val="24"/>
     </w:rPr>
@@ -2078,7 +2402,7 @@
     <w:rPr>
       <w:i/>
       <w:iCs/>
-      <w:color w:val="481346" w:themeColor="accent1" w:themeShade="7f"/>
+      <w:color w:themeColor="accent1" w:themeShade="7f" w:val="481346"/>
     </w:rPr>
   </w:style>
   <w:style w:type="character" w:styleId="IntenseEmphasis">
@@ -2090,7 +2414,7 @@
       <w:b/>
       <w:bCs/>
       <w:caps/>
-      <w:color w:val="481346" w:themeColor="accent1" w:themeShade="7f"/>
+      <w:color w:themeColor="accent1" w:themeShade="7f" w:val="481346"/>
       <w:spacing w:val="10"/>
     </w:rPr>
   </w:style>
@@ -2102,7 +2426,7 @@
     <w:rPr>
       <w:b/>
       <w:bCs/>
-      <w:color w:val="92278F" w:themeColor="accent1"/>
+      <w:color w:themeColor="accent1" w:val="92278F"/>
     </w:rPr>
   </w:style>
   <w:style w:type="character" w:styleId="IntenseReference">
@@ -2116,7 +2440,7 @@
       <w:i/>
       <w:iCs/>
       <w:caps/>
-      <w:color w:val="92278F" w:themeColor="accent1"/>
+      <w:color w:themeColor="accent1" w:val="92278F"/>
     </w:rPr>
   </w:style>
   <w:style w:type="character" w:styleId="BookTitle">
@@ -2132,21 +2456,21 @@
       <w:spacing w:val="0"/>
     </w:rPr>
   </w:style>
-  <w:style w:type="character" w:styleId="Appleconvertedspace" w:customStyle="1">
+  <w:style w:type="character" w:styleId="apple-converted-space" w:customStyle="1">
     <w:name w:val="apple-converted-space"/>
     <w:basedOn w:val="DefaultParagraphFont"/>
     <w:qFormat/>
     <w:rsid w:val="00a562a8"/>
     <w:rPr/>
   </w:style>
-  <w:style w:type="character" w:styleId="EnlacedeInternet">
-    <w:name w:val="Enlace de Internet"/>
+  <w:style w:type="character" w:styleId="Hyperlink">
+    <w:name w:val="Hyperlink"/>
     <w:basedOn w:val="DefaultParagraphFont"/>
     <w:uiPriority w:val="99"/>
     <w:unhideWhenUsed/>
     <w:rsid w:val="00f5285a"/>
     <w:rPr>
-      <w:color w:val="0066FF" w:themeColor="hyperlink"/>
+      <w:color w:themeColor="hyperlink" w:val="0066FF"/>
       <w:u w:val="single"/>
     </w:rPr>
   </w:style>
@@ -2164,15 +2488,15 @@
       <w:szCs w:val="16"/>
     </w:rPr>
   </w:style>
-  <w:style w:type="character" w:styleId="EnlacedeInternetvisitado">
-    <w:name w:val="Enlace de Internet visitado"/>
+  <w:style w:type="character" w:styleId="FollowedHyperlink">
+    <w:name w:val="FollowedHyperlink"/>
     <w:basedOn w:val="DefaultParagraphFont"/>
     <w:uiPriority w:val="99"/>
     <w:semiHidden/>
     <w:unhideWhenUsed/>
     <w:rsid w:val="00222fa4"/>
     <w:rPr>
-      <w:color w:val="666699" w:themeColor="followedHyperlink"/>
+      <w:color w:themeColor="followedHyperlink" w:val="666699"/>
       <w:u w:val="single"/>
     </w:rPr>
   </w:style>
@@ -2216,35 +2540,35 @@
       <w:shd w:fill="E1DFDD" w:val="clear"/>
     </w:rPr>
   </w:style>
-  <w:style w:type="character" w:styleId="Hljskeyword" w:customStyle="1">
+  <w:style w:type="character" w:styleId="hljs-keyword" w:customStyle="1">
     <w:name w:val="hljs-keyword"/>
     <w:basedOn w:val="DefaultParagraphFont"/>
     <w:qFormat/>
     <w:rsid w:val="006309ca"/>
     <w:rPr/>
   </w:style>
-  <w:style w:type="character" w:styleId="Hljstitle" w:customStyle="1">
+  <w:style w:type="character" w:styleId="hljs-title" w:customStyle="1">
     <w:name w:val="hljs-title"/>
     <w:basedOn w:val="DefaultParagraphFont"/>
     <w:qFormat/>
     <w:rsid w:val="006309ca"/>
     <w:rPr/>
   </w:style>
-  <w:style w:type="character" w:styleId="Hljsparams" w:customStyle="1">
+  <w:style w:type="character" w:styleId="hljs-params" w:customStyle="1">
     <w:name w:val="hljs-params"/>
     <w:basedOn w:val="DefaultParagraphFont"/>
     <w:qFormat/>
     <w:rsid w:val="006309ca"/>
     <w:rPr/>
   </w:style>
-  <w:style w:type="character" w:styleId="Hljsbuiltin" w:customStyle="1">
+  <w:style w:type="character" w:styleId="hljs-builtin" w:customStyle="1">
     <w:name w:val="hljs-built_in"/>
     <w:basedOn w:val="DefaultParagraphFont"/>
     <w:qFormat/>
     <w:rsid w:val="006309ca"/>
     <w:rPr/>
   </w:style>
-  <w:style w:type="character" w:styleId="Hljsnumber" w:customStyle="1">
+  <w:style w:type="character" w:styleId="hljs-number" w:customStyle="1">
     <w:name w:val="hljs-number"/>
     <w:basedOn w:val="DefaultParagraphFont"/>
     <w:qFormat/>
@@ -2262,280 +2586,280 @@
       <w:color w:val="808080"/>
     </w:rPr>
   </w:style>
-  <w:style w:type="character" w:styleId="Lnt" w:customStyle="1">
+  <w:style w:type="character" w:styleId="lnt" w:customStyle="1">
     <w:name w:val="lnt"/>
     <w:basedOn w:val="DefaultParagraphFont"/>
     <w:qFormat/>
     <w:rsid w:val="005b7360"/>
     <w:rPr/>
   </w:style>
-  <w:style w:type="character" w:styleId="Line" w:customStyle="1">
+  <w:style w:type="character" w:styleId="line" w:customStyle="1">
     <w:name w:val="line"/>
     <w:basedOn w:val="DefaultParagraphFont"/>
     <w:qFormat/>
     <w:rsid w:val="005b7360"/>
     <w:rPr/>
   </w:style>
-  <w:style w:type="character" w:styleId="Cl" w:customStyle="1">
+  <w:style w:type="character" w:styleId="cl" w:customStyle="1">
     <w:name w:val="cl"/>
     <w:basedOn w:val="DefaultParagraphFont"/>
     <w:qFormat/>
     <w:rsid w:val="005b7360"/>
     <w:rPr/>
   </w:style>
-  <w:style w:type="character" w:styleId="Nv" w:customStyle="1">
+  <w:style w:type="character" w:styleId="nv" w:customStyle="1">
     <w:name w:val="nv"/>
     <w:basedOn w:val="DefaultParagraphFont"/>
     <w:qFormat/>
     <w:rsid w:val="005b7360"/>
     <w:rPr/>
   </w:style>
-  <w:style w:type="character" w:styleId="O" w:customStyle="1">
+  <w:style w:type="character" w:styleId="o" w:customStyle="1">
     <w:name w:val="o"/>
     <w:basedOn w:val="DefaultParagraphFont"/>
     <w:qFormat/>
     <w:rsid w:val="005b7360"/>
     <w:rPr/>
   </w:style>
-  <w:style w:type="character" w:styleId="Nb" w:customStyle="1">
+  <w:style w:type="character" w:styleId="nb" w:customStyle="1">
     <w:name w:val="nb"/>
     <w:basedOn w:val="DefaultParagraphFont"/>
     <w:qFormat/>
     <w:rsid w:val="005b7360"/>
     <w:rPr/>
   </w:style>
-  <w:style w:type="character" w:styleId="Si" w:customStyle="1">
+  <w:style w:type="character" w:styleId="si" w:customStyle="1">
     <w:name w:val="si"/>
     <w:basedOn w:val="DefaultParagraphFont"/>
     <w:qFormat/>
     <w:rsid w:val="005b7360"/>
     <w:rPr/>
   </w:style>
-  <w:style w:type="character" w:styleId="Cp" w:customStyle="1">
+  <w:style w:type="character" w:styleId="cp" w:customStyle="1">
     <w:name w:val="cp"/>
     <w:basedOn w:val="DefaultParagraphFont"/>
     <w:qFormat/>
     <w:rsid w:val="005b7360"/>
     <w:rPr/>
   </w:style>
-  <w:style w:type="character" w:styleId="Nt" w:customStyle="1">
+  <w:style w:type="character" w:styleId="nt" w:customStyle="1">
     <w:name w:val="nt"/>
     <w:basedOn w:val="DefaultParagraphFont"/>
     <w:qFormat/>
     <w:rsid w:val="005b7360"/>
     <w:rPr/>
   </w:style>
-  <w:style w:type="character" w:styleId="Googlematerialicons" w:customStyle="1">
+  <w:style w:type="character" w:styleId="google-material-icons" w:customStyle="1">
     <w:name w:val="google-material-icons"/>
     <w:basedOn w:val="DefaultParagraphFont"/>
     <w:qFormat/>
     <w:rsid w:val="005b7360"/>
     <w:rPr/>
   </w:style>
-  <w:style w:type="character" w:styleId="Filename" w:customStyle="1">
+  <w:style w:type="character" w:styleId="filename" w:customStyle="1">
     <w:name w:val="filename"/>
     <w:basedOn w:val="DefaultParagraphFont"/>
     <w:qFormat/>
     <w:rsid w:val="005b7360"/>
     <w:rPr/>
   </w:style>
-  <w:style w:type="character" w:styleId="Linenos" w:customStyle="1">
+  <w:style w:type="character" w:styleId="linenos" w:customStyle="1">
     <w:name w:val="linenos"/>
     <w:basedOn w:val="DefaultParagraphFont"/>
     <w:qFormat/>
     <w:rsid w:val="005b7360"/>
     <w:rPr/>
   </w:style>
-  <w:style w:type="character" w:styleId="W" w:customStyle="1">
+  <w:style w:type="character" w:styleId="w" w:customStyle="1">
     <w:name w:val="w"/>
     <w:basedOn w:val="DefaultParagraphFont"/>
     <w:qFormat/>
     <w:rsid w:val="005b7360"/>
     <w:rPr/>
   </w:style>
-  <w:style w:type="character" w:styleId="P" w:customStyle="1">
+  <w:style w:type="character" w:styleId="p" w:customStyle="1">
     <w:name w:val="p"/>
     <w:basedOn w:val="DefaultParagraphFont"/>
     <w:qFormat/>
     <w:rsid w:val="005b7360"/>
     <w:rPr/>
   </w:style>
-  <w:style w:type="character" w:styleId="M" w:customStyle="1">
+  <w:style w:type="character" w:styleId="m" w:customStyle="1">
     <w:name w:val="m"/>
     <w:basedOn w:val="DefaultParagraphFont"/>
     <w:qFormat/>
     <w:rsid w:val="005b7360"/>
     <w:rPr/>
   </w:style>
-  <w:style w:type="character" w:styleId="K" w:customStyle="1">
+  <w:style w:type="character" w:styleId="k" w:customStyle="1">
     <w:name w:val="k"/>
     <w:basedOn w:val="DefaultParagraphFont"/>
     <w:qFormat/>
     <w:rsid w:val="005b7360"/>
     <w:rPr/>
   </w:style>
-  <w:style w:type="character" w:styleId="Hll" w:customStyle="1">
+  <w:style w:type="character" w:styleId="hll" w:customStyle="1">
     <w:name w:val="hll"/>
     <w:basedOn w:val="DefaultParagraphFont"/>
     <w:qFormat/>
     <w:rsid w:val="005b7360"/>
     <w:rPr/>
   </w:style>
-  <w:style w:type="character" w:styleId="Se" w:customStyle="1">
+  <w:style w:type="character" w:styleId="se" w:customStyle="1">
     <w:name w:val="se"/>
     <w:basedOn w:val="DefaultParagraphFont"/>
     <w:qFormat/>
     <w:rsid w:val="005b7360"/>
     <w:rPr/>
   </w:style>
-  <w:style w:type="character" w:styleId="Kn" w:customStyle="1">
+  <w:style w:type="character" w:styleId="kn" w:customStyle="1">
     <w:name w:val="kn"/>
     <w:basedOn w:val="DefaultParagraphFont"/>
     <w:qFormat/>
     <w:rsid w:val="005b7360"/>
     <w:rPr/>
   </w:style>
-  <w:style w:type="character" w:styleId="Nn" w:customStyle="1">
+  <w:style w:type="character" w:styleId="nn" w:customStyle="1">
     <w:name w:val="nn"/>
     <w:basedOn w:val="DefaultParagraphFont"/>
     <w:qFormat/>
     <w:rsid w:val="005b7360"/>
     <w:rPr/>
   </w:style>
-  <w:style w:type="character" w:styleId="N" w:customStyle="1">
+  <w:style w:type="character" w:styleId="n" w:customStyle="1">
     <w:name w:val="n"/>
     <w:basedOn w:val="DefaultParagraphFont"/>
     <w:qFormat/>
     <w:rsid w:val="005b7360"/>
     <w:rPr/>
   </w:style>
-  <w:style w:type="character" w:styleId="C1" w:customStyle="1">
+  <w:style w:type="character" w:styleId="c1" w:customStyle="1">
     <w:name w:val="c1"/>
     <w:basedOn w:val="DefaultParagraphFont"/>
     <w:qFormat/>
     <w:rsid w:val="005b7360"/>
     <w:rPr/>
   </w:style>
-  <w:style w:type="character" w:styleId="S1" w:customStyle="1">
+  <w:style w:type="character" w:styleId="s1" w:customStyle="1">
     <w:name w:val="s1"/>
     <w:basedOn w:val="DefaultParagraphFont"/>
     <w:qFormat/>
     <w:rsid w:val="005b7360"/>
     <w:rPr/>
   </w:style>
-  <w:style w:type="character" w:styleId="Mi" w:customStyle="1">
+  <w:style w:type="character" w:styleId="mi" w:customStyle="1">
     <w:name w:val="mi"/>
     <w:basedOn w:val="DefaultParagraphFont"/>
     <w:qFormat/>
     <w:rsid w:val="005b7360"/>
     <w:rPr/>
   </w:style>
-  <w:style w:type="character" w:styleId="Sa" w:customStyle="1">
+  <w:style w:type="character" w:styleId="sa" w:customStyle="1">
     <w:name w:val="sa"/>
     <w:basedOn w:val="DefaultParagraphFont"/>
     <w:qFormat/>
     <w:rsid w:val="005b7360"/>
     <w:rPr/>
   </w:style>
-  <w:style w:type="character" w:styleId="S2" w:customStyle="1">
+  <w:style w:type="character" w:styleId="s2" w:customStyle="1">
     <w:name w:val="s2"/>
     <w:basedOn w:val="DefaultParagraphFont"/>
     <w:qFormat/>
     <w:rsid w:val="005b7360"/>
     <w:rPr/>
   </w:style>
-  <w:style w:type="character" w:styleId="Ow" w:customStyle="1">
+  <w:style w:type="character" w:styleId="ow" w:customStyle="1">
     <w:name w:val="ow"/>
     <w:basedOn w:val="DefaultParagraphFont"/>
     <w:qFormat/>
     <w:rsid w:val="005b7360"/>
     <w:rPr/>
   </w:style>
-  <w:style w:type="character" w:styleId="Crayontitle" w:customStyle="1">
+  <w:style w:type="character" w:styleId="crayon-title" w:customStyle="1">
     <w:name w:val="crayon-title"/>
     <w:basedOn w:val="DefaultParagraphFont"/>
     <w:qFormat/>
     <w:rsid w:val="005b7360"/>
     <w:rPr/>
   </w:style>
-  <w:style w:type="character" w:styleId="Crayonlanguage" w:customStyle="1">
+  <w:style w:type="character" w:styleId="crayon-language" w:customStyle="1">
     <w:name w:val="crayon-language"/>
     <w:basedOn w:val="DefaultParagraphFont"/>
     <w:qFormat/>
     <w:rsid w:val="005b7360"/>
     <w:rPr/>
   </w:style>
-  <w:style w:type="character" w:styleId="Crayonh" w:customStyle="1">
+  <w:style w:type="character" w:styleId="crayon-h" w:customStyle="1">
     <w:name w:val="crayon-h"/>
     <w:basedOn w:val="DefaultParagraphFont"/>
     <w:qFormat/>
     <w:rsid w:val="005b7360"/>
     <w:rPr/>
   </w:style>
-  <w:style w:type="character" w:styleId="Crayonsy" w:customStyle="1">
+  <w:style w:type="character" w:styleId="crayon-sy" w:customStyle="1">
     <w:name w:val="crayon-sy"/>
     <w:basedOn w:val="DefaultParagraphFont"/>
     <w:qFormat/>
     <w:rsid w:val="005b7360"/>
     <w:rPr/>
   </w:style>
-  <w:style w:type="character" w:styleId="Crayoni" w:customStyle="1">
+  <w:style w:type="character" w:styleId="crayon-i" w:customStyle="1">
     <w:name w:val="crayon-i"/>
     <w:basedOn w:val="DefaultParagraphFont"/>
     <w:qFormat/>
     <w:rsid w:val="005b7360"/>
     <w:rPr/>
   </w:style>
-  <w:style w:type="character" w:styleId="Crayone" w:customStyle="1">
+  <w:style w:type="character" w:styleId="crayon-e" w:customStyle="1">
     <w:name w:val="crayon-e"/>
     <w:basedOn w:val="DefaultParagraphFont"/>
     <w:qFormat/>
     <w:rsid w:val="005b7360"/>
     <w:rPr/>
   </w:style>
-  <w:style w:type="character" w:styleId="Crayonr" w:customStyle="1">
+  <w:style w:type="character" w:styleId="crayon-r" w:customStyle="1">
     <w:name w:val="crayon-r"/>
     <w:basedOn w:val="DefaultParagraphFont"/>
     <w:qFormat/>
     <w:rsid w:val="005b7360"/>
     <w:rPr/>
   </w:style>
-  <w:style w:type="character" w:styleId="Crayoncn" w:customStyle="1">
+  <w:style w:type="character" w:styleId="crayon-cn" w:customStyle="1">
     <w:name w:val="crayon-cn"/>
     <w:basedOn w:val="DefaultParagraphFont"/>
     <w:qFormat/>
     <w:rsid w:val="005b7360"/>
     <w:rPr/>
   </w:style>
-  <w:style w:type="character" w:styleId="Crayonst" w:customStyle="1">
+  <w:style w:type="character" w:styleId="crayon-st" w:customStyle="1">
     <w:name w:val="crayon-st"/>
     <w:basedOn w:val="DefaultParagraphFont"/>
     <w:qFormat/>
     <w:rsid w:val="005b7360"/>
     <w:rPr/>
   </w:style>
-  <w:style w:type="character" w:styleId="Crayont" w:customStyle="1">
+  <w:style w:type="character" w:styleId="crayon-t" w:customStyle="1">
     <w:name w:val="crayon-t"/>
     <w:basedOn w:val="DefaultParagraphFont"/>
     <w:qFormat/>
     <w:rsid w:val="005b7360"/>
     <w:rPr/>
   </w:style>
-  <w:style w:type="character" w:styleId="Crayons" w:customStyle="1">
+  <w:style w:type="character" w:styleId="crayon-s" w:customStyle="1">
     <w:name w:val="crayon-s"/>
     <w:basedOn w:val="DefaultParagraphFont"/>
     <w:qFormat/>
     <w:rsid w:val="005b7360"/>
     <w:rPr/>
   </w:style>
-  <w:style w:type="character" w:styleId="Fn" w:customStyle="1">
+  <w:style w:type="character" w:styleId="fn" w:customStyle="1">
     <w:name w:val="fn"/>
     <w:basedOn w:val="DefaultParagraphFont"/>
     <w:qFormat/>
     <w:rsid w:val="005b7360"/>
     <w:rPr/>
   </w:style>
-  <w:style w:type="character" w:styleId="Token" w:customStyle="1">
+  <w:style w:type="character" w:styleId="token" w:customStyle="1">
     <w:name w:val="token"/>
     <w:basedOn w:val="DefaultParagraphFont"/>
     <w:qFormat/>
@@ -2552,7 +2876,7 @@
       <w:rFonts w:ascii="Arial" w:hAnsi="Arial" w:eastAsia="Arial" w:cs="Arial"/>
     </w:rPr>
   </w:style>
-  <w:style w:type="character" w:styleId="Hljsstring" w:customStyle="1">
+  <w:style w:type="character" w:styleId="hljs-string" w:customStyle="1">
     <w:name w:val="hljs-string"/>
     <w:basedOn w:val="DefaultParagraphFont"/>
     <w:qFormat/>
@@ -2562,7 +2886,7 @@
   <w:style w:type="paragraph" w:styleId="Ttulo">
     <w:name w:val="Título"/>
     <w:basedOn w:val="Normal"/>
-    <w:next w:val="Cuerpodetexto"/>
+    <w:next w:val="BodyText"/>
     <w:qFormat/>
     <w:pPr>
       <w:keepNext w:val="true"/>
@@ -2574,7 +2898,7 @@
       <w:szCs w:val="28"/>
     </w:rPr>
   </w:style>
-  <w:style w:type="paragraph" w:styleId="Cuerpodetexto">
+  <w:style w:type="paragraph" w:styleId="BodyText">
     <w:name w:val="Body Text"/>
     <w:basedOn w:val="Normal"/>
     <w:link w:val="TextoindependienteCar"/>
@@ -2589,31 +2913,38 @@
       <w:lang w:eastAsia="en-US"/>
     </w:rPr>
   </w:style>
-  <w:style w:type="paragraph" w:styleId="Lista">
+  <w:style w:type="paragraph" w:styleId="List">
     <w:name w:val="List"/>
-    <w:basedOn w:val="Cuerpodetexto"/>
+    <w:basedOn w:val="BodyText"/>
     <w:pPr/>
     <w:rPr>
       <w:rFonts w:cs="Lohit Devanagari"/>
     </w:rPr>
   </w:style>
-  <w:style w:type="paragraph" w:styleId="Leyenda">
+  <w:style w:type="paragraph" w:styleId="Caption">
     <w:name w:val="Caption"/>
     <w:basedOn w:val="Normal"/>
-    <w:qFormat/>
+    <w:next w:val="Normal"/>
+    <w:uiPriority w:val="35"/>
+    <w:semiHidden/>
+    <w:unhideWhenUsed/>
+    <w:qFormat/>
+    <w:rsid w:val="009b0966"/>
     <w:pPr>
-      <w:suppressLineNumbers/>
-      <w:spacing w:before="120" w:after="120"/>
+      <w:widowControl w:val="false"/>
+      <w:jc w:val="both"/>
     </w:pPr>
     <w:rPr>
-      <w:rFonts w:cs="Lohit Devanagari"/>
-      <w:i/>
-      <w:iCs/>
-      <w:sz w:val="24"/>
-      <w:szCs w:val="24"/>
-    </w:rPr>
-  </w:style>
-  <w:style w:type="paragraph" w:styleId="Ndice">
+      <w:rFonts w:ascii="Calibri" w:hAnsi="Calibri" w:eastAsia="" w:cs="" w:asciiTheme="minorHAnsi" w:cstheme="minorBidi" w:eastAsiaTheme="minorEastAsia" w:hAnsiTheme="minorHAnsi"/>
+      <w:b/>
+      <w:bCs/>
+      <w:color w:themeColor="accent1" w:themeShade="bf" w:val="6D1D6A"/>
+      <w:sz w:val="16"/>
+      <w:szCs w:val="16"/>
+      <w:lang w:eastAsia="en-US"/>
+    </w:rPr>
+  </w:style>
+  <w:style w:type="paragraph" w:styleId="ndice">
     <w:name w:val="Índice"/>
     <w:basedOn w:val="Normal"/>
     <w:qFormat/>
@@ -2631,7 +2962,7 @@
     <w:pPr/>
     <w:rPr/>
   </w:style>
-  <w:style w:type="paragraph" w:styleId="Cabecera">
+  <w:style w:type="paragraph" w:styleId="Header">
     <w:name w:val="Header"/>
     <w:basedOn w:val="Normal"/>
     <w:link w:val="EncabezadoCar"/>
@@ -2652,7 +2983,7 @@
       <w:lang w:eastAsia="en-US"/>
     </w:rPr>
   </w:style>
-  <w:style w:type="paragraph" w:styleId="Piedepgina">
+  <w:style w:type="paragraph" w:styleId="Footer">
     <w:name w:val="Footer"/>
     <w:basedOn w:val="Normal"/>
     <w:link w:val="PiedepginaCar"/>
@@ -2673,13 +3004,12 @@
       <w:lang w:eastAsia="en-US"/>
     </w:rPr>
   </w:style>
-  <w:style w:type="paragraph" w:styleId="Caption">
-    <w:name w:val="caption"/>
+  <w:style w:type="paragraph" w:styleId="Title">
+    <w:name w:val="Title"/>
     <w:basedOn w:val="Normal"/>
     <w:next w:val="Normal"/>
-    <w:uiPriority w:val="35"/>
-    <w:semiHidden/>
-    <w:unhideWhenUsed/>
+    <w:link w:val="TtuloCar"/>
+    <w:uiPriority w:val="10"/>
     <w:qFormat/>
     <w:rsid w:val="009b0966"/>
     <w:pPr>
@@ -2687,38 +3017,16 @@
       <w:jc w:val="both"/>
     </w:pPr>
     <w:rPr>
-      <w:rFonts w:ascii="Calibri" w:hAnsi="Calibri" w:eastAsia="" w:cs="" w:asciiTheme="minorHAnsi" w:cstheme="minorBidi" w:eastAsiaTheme="minorEastAsia" w:hAnsiTheme="minorHAnsi"/>
-      <w:b/>
-      <w:bCs/>
-      <w:color w:val="6D1D6A" w:themeColor="accent1" w:themeShade="bf"/>
-      <w:sz w:val="16"/>
-      <w:szCs w:val="16"/>
-      <w:lang w:eastAsia="en-US"/>
-    </w:rPr>
-  </w:style>
-  <w:style w:type="paragraph" w:styleId="Ttulogeneral">
-    <w:name w:val="Title"/>
-    <w:basedOn w:val="Normal"/>
-    <w:next w:val="Normal"/>
-    <w:link w:val="TtuloCar"/>
-    <w:uiPriority w:val="10"/>
-    <w:qFormat/>
-    <w:rsid w:val="009b0966"/>
-    <w:pPr>
-      <w:widowControl w:val="false"/>
-      <w:jc w:val="both"/>
-    </w:pPr>
-    <w:rPr>
       <w:rFonts w:ascii="Calibri Light" w:hAnsi="Calibri Light" w:eastAsia="" w:cs="" w:asciiTheme="majorHAnsi" w:cstheme="majorBidi" w:eastAsiaTheme="majorEastAsia" w:hAnsiTheme="majorHAnsi"/>
       <w:caps/>
-      <w:color w:val="92278F" w:themeColor="accent1"/>
+      <w:color w:themeColor="accent1" w:val="92278F"/>
       <w:spacing w:val="10"/>
       <w:sz w:val="52"/>
       <w:szCs w:val="52"/>
       <w:lang w:eastAsia="en-US"/>
     </w:rPr>
   </w:style>
-  <w:style w:type="paragraph" w:styleId="Subttulo">
+  <w:style w:type="paragraph" w:styleId="Subtitle">
     <w:name w:val="Subtitle"/>
     <w:basedOn w:val="Normal"/>
     <w:next w:val="Normal"/>
@@ -2734,7 +3042,7 @@
     <w:rPr>
       <w:rFonts w:ascii="Calibri" w:hAnsi="Calibri" w:eastAsia="" w:cs="" w:asciiTheme="minorHAnsi" w:cstheme="minorBidi" w:eastAsiaTheme="minorEastAsia" w:hAnsiTheme="minorHAnsi"/>
       <w:caps/>
-      <w:color w:val="595959" w:themeColor="text1" w:themeTint="a6"/>
+      <w:color w:themeColor="text1" w:themeTint="a6" w:val="595959"/>
       <w:spacing w:val="10"/>
       <w:sz w:val="21"/>
       <w:szCs w:val="21"/>
@@ -2748,6 +3056,7 @@
     <w:rsid w:val="009b0966"/>
     <w:pPr>
       <w:widowControl/>
+      <w:suppressAutoHyphens w:val="true"/>
       <w:bidi w:val="0"/>
       <w:spacing w:lineRule="auto" w:line="240" w:before="100" w:after="0"/>
       <w:jc w:val="left"/>
@@ -2791,24 +3100,24 @@
     <w:pPr>
       <w:widowControl w:val="false"/>
       <w:spacing w:before="240" w:after="240"/>
-      <w:ind w:left="1080" w:right="1080" w:hanging="0"/>
+      <w:ind w:hanging="0" w:left="1080" w:right="1080"/>
       <w:jc w:val="center"/>
     </w:pPr>
     <w:rPr>
       <w:rFonts w:ascii="Calibri" w:hAnsi="Calibri" w:eastAsia="" w:cs="" w:asciiTheme="minorHAnsi" w:cstheme="minorBidi" w:eastAsiaTheme="minorEastAsia" w:hAnsiTheme="minorHAnsi"/>
-      <w:color w:val="92278F" w:themeColor="accent1"/>
+      <w:color w:themeColor="accent1" w:val="92278F"/>
       <w:lang w:eastAsia="en-US"/>
     </w:rPr>
   </w:style>
-  <w:style w:type="paragraph" w:styleId="Ttulodelndice">
+  <w:style w:type="paragraph" w:styleId="IndexHeading">
     <w:name w:val="Index Heading"/>
     <w:basedOn w:val="Ttulo"/>
     <w:pPr/>
     <w:rPr/>
   </w:style>
-  <w:style w:type="paragraph" w:styleId="Ttulodelsumario">
+  <w:style w:type="paragraph" w:styleId="TOCHeading">
     <w:name w:val="TOC Heading"/>
-    <w:basedOn w:val="Ttulo1"/>
+    <w:basedOn w:val="Heading1"/>
     <w:next w:val="Normal"/>
     <w:uiPriority w:val="39"/>
     <w:semiHidden/>
@@ -2829,7 +3138,7 @@
     <w:pPr>
       <w:widowControl w:val="false"/>
       <w:spacing w:before="0" w:after="0"/>
-      <w:ind w:left="720" w:hanging="0"/>
+      <w:ind w:hanging="0" w:left="720"/>
       <w:contextualSpacing/>
       <w:jc w:val="both"/>
     </w:pPr>
@@ -2908,13 +3217,12 @@
       <w:lang w:eastAsia="es-ES"/>
     </w:rPr>
   </w:style>
-  <w:style w:type="paragraph" w:styleId="Msonormal" w:customStyle="1">
+  <w:style w:type="paragraph" w:styleId="msonormal" w:customStyle="1">
     <w:name w:val="msonormal"/>
     <w:basedOn w:val="Normal"/>
     <w:qFormat/>
     <w:rsid w:val="005b7360"/>
     <w:pPr>
-      <w:pBdr/>
       <w:spacing w:beforeAutospacing="1" w:afterAutospacing="1"/>
     </w:pPr>
     <w:rPr>
@@ -2927,12 +3235,13 @@
     <w:rsid w:val="005b7360"/>
     <w:pPr>
       <w:widowControl/>
+      <w:suppressAutoHyphens w:val="true"/>
       <w:bidi w:val="0"/>
       <w:spacing w:lineRule="auto" w:line="240" w:before="0" w:after="0"/>
       <w:jc w:val="left"/>
     </w:pPr>
     <w:rPr>
-      <w:rFonts w:ascii="Symbol" w:hAnsi="Symbol" w:cs="Symbol" w:eastAsia=""/>
+      <w:rFonts w:ascii="Symbol" w:hAnsi="Symbol" w:eastAsia="" w:cs="Symbol"/>
       <w:color w:val="000000"/>
       <w:kern w:val="0"/>
       <w:sz w:val="24"/>
@@ -2940,7 +3249,7 @@
       <w:lang w:val="es-ES_tradnl" w:eastAsia="es-ES_tradnl" w:bidi="ar-SA"/>
     </w:rPr>
   </w:style>
-  <w:style w:type="paragraph" w:styleId="Admonitiontitle" w:customStyle="1">
+  <w:style w:type="paragraph" w:styleId="admonition-title" w:customStyle="1">
     <w:name w:val="admonition-title"/>
     <w:basedOn w:val="Normal"/>
     <w:qFormat/>
@@ -2950,8 +3259,8 @@
     </w:pPr>
     <w:rPr/>
   </w:style>
-  <w:style w:type="numbering" w:styleId="NoList" w:default="1">
-    <w:name w:val="No List"/>
+  <w:style w:type="numbering" w:styleId="Ningunalista" w:default="1">
+    <w:name w:val="Ninguna lista"/>
     <w:uiPriority w:val="99"/>
     <w:semiHidden/>
     <w:unhideWhenUsed/>
@@ -3076,7 +3385,7 @@
       <w:rPr>
         <w:b/>
         <w:bCs/>
-        <w:color w:val="FFFFFF" w:themeColor="background1"/>
+        <w:color w:themeColor="background1"/>
       </w:rPr>
       <w:tblPr/>
       <w:tcPr>
@@ -3094,7 +3403,7 @@
       <w:rPr>
         <w:b/>
         <w:bCs/>
-        <w:color w:val="FFFFFF" w:themeColor="background1"/>
+        <w:color w:themeColor="background1"/>
       </w:rPr>
       <w:tblPr/>
       <w:tcPr>
@@ -3112,7 +3421,7 @@
       <w:rPr>
         <w:b/>
         <w:bCs/>
-        <w:color w:val="FFFFFF" w:themeColor="background1"/>
+        <w:color w:themeColor="background1"/>
       </w:rPr>
       <w:tblPr/>
       <w:tcPr>
@@ -3129,7 +3438,7 @@
       <w:rPr>
         <w:b/>
         <w:bCs/>
-        <w:color w:val="FFFFFF" w:themeColor="background1"/>
+        <w:color w:themeColor="background1"/>
       </w:rPr>
       <w:tblPr/>
       <w:tcPr>
@@ -3179,7 +3488,7 @@
       <w:rPr>
         <w:b/>
         <w:bCs/>
-        <w:color w:val="FFFFFF" w:themeColor="background1"/>
+        <w:color w:themeColor="background1"/>
       </w:rPr>
       <w:tblPr/>
       <w:tcPr>
@@ -3448,7 +3757,7 @@
       <w:rPr>
         <w:b/>
         <w:bCs/>
-        <w:color w:val="FFFFFF" w:themeColor="background1"/>
+        <w:color w:themeColor="background1"/>
       </w:rPr>
       <w:tblPr/>
       <w:tcPr>
@@ -3569,41 +3878,41 @@
 </file>
 
 <file path=word/theme/theme1.xml><?xml version="1.0" encoding="utf-8"?>
-<a:theme xmlns:a="http://schemas.openxmlformats.org/drawingml/2006/main" name="Office Theme">
+<a:theme xmlns:a="http://schemas.openxmlformats.org/drawingml/2006/main" xmlns:r="http://schemas.openxmlformats.org/officeDocument/2006/relationships" name="Office Theme">
   <a:themeElements>
     <a:clrScheme name="Violeta II">
       <a:dk1>
-        <a:sysClr val="windowText" lastClr="000000"/>
+        <a:srgbClr val="000000"/>
       </a:dk1>
       <a:lt1>
-        <a:sysClr val="window" lastClr="FFFFFF"/>
+        <a:srgbClr val="ffffff"/>
       </a:lt1>
       <a:dk2>
-        <a:srgbClr val="632E62"/>
+        <a:srgbClr val="632e62"/>
       </a:dk2>
       <a:lt2>
-        <a:srgbClr val="EAE5EB"/>
+        <a:srgbClr val="eae5eb"/>
       </a:lt2>
       <a:accent1>
-        <a:srgbClr val="92278F"/>
+        <a:srgbClr val="92278f"/>
       </a:accent1>
       <a:accent2>
-        <a:srgbClr val="9B57D3"/>
+        <a:srgbClr val="9b57d3"/>
       </a:accent2>
       <a:accent3>
-        <a:srgbClr val="755DD9"/>
+        <a:srgbClr val="755dd9"/>
       </a:accent3>
       <a:accent4>
-        <a:srgbClr val="665EB8"/>
+        <a:srgbClr val="665eb8"/>
       </a:accent4>
       <a:accent5>
-        <a:srgbClr val="45A5ED"/>
+        <a:srgbClr val="45a5ed"/>
       </a:accent5>
       <a:accent6>
-        <a:srgbClr val="5982DB"/>
+        <a:srgbClr val="5982db"/>
       </a:accent6>
       <a:hlink>
-        <a:srgbClr val="0066FF"/>
+        <a:srgbClr val="0066ff"/>
       </a:hlink>
       <a:folHlink>
         <a:srgbClr val="666699"/>
@@ -3611,119 +3920,55 @@
     </a:clrScheme>
     <a:fontScheme name="Office">
       <a:majorFont>
-        <a:latin typeface="Calibri Light"/>
+        <a:latin typeface="Calibri Light" pitchFamily="0" charset="1"/>
         <a:ea typeface=""/>
         <a:cs typeface=""/>
-        <a:font script="Jpan" typeface="ＭＳ ゴシック"/>
-        <a:font script="Hang" typeface="맑은 고딕"/>
-        <a:font script="Hans" typeface="宋体"/>
-        <a:font script="Hant" typeface="新細明體"/>
-        <a:font script="Arab" typeface="Times New Roman"/>
-        <a:font script="Hebr" typeface="Times New Roman"/>
-        <a:font script="Thai" typeface="Angsana New"/>
-        <a:font script="Ethi" typeface="Nyala"/>
-        <a:font script="Beng" typeface="Vrinda"/>
-        <a:font script="Gujr" typeface="Shruti"/>
-        <a:font script="Khmr" typeface="MoolBoran"/>
-        <a:font script="Knda" typeface="Tunga"/>
-        <a:font script="Guru" typeface="Raavi"/>
-        <a:font script="Cans" typeface="Euphemia"/>
-        <a:font script="Cher" typeface="Plantagenet Cherokee"/>
-        <a:font script="Yiii" typeface="Microsoft Yi Baiti"/>
-        <a:font script="Tibt" typeface="Microsoft Himalaya"/>
-        <a:font script="Thaa" typeface="MV Boli"/>
-        <a:font script="Deva" typeface="Mangal"/>
-        <a:font script="Telu" typeface="Gautami"/>
-        <a:font script="Taml" typeface="Latha"/>
-        <a:font script="Syrc" typeface="Estrangelo Edessa"/>
-        <a:font script="Orya" typeface="Kalinga"/>
-        <a:font script="Mlym" typeface="Kartika"/>
-        <a:font script="Laoo" typeface="DokChampa"/>
-        <a:font script="Sinh" typeface="Iskoola Pota"/>
-        <a:font script="Mong" typeface="Mongolian Baiti"/>
-        <a:font script="Viet" typeface="Times New Roman"/>
-        <a:font script="Uigh" typeface="Microsoft Uighur"/>
-        <a:font script="Geor" typeface="Sylfaen"/>
       </a:majorFont>
       <a:minorFont>
-        <a:latin typeface="Calibri"/>
+        <a:latin typeface="Calibri" pitchFamily="0" charset="1"/>
         <a:ea typeface=""/>
         <a:cs typeface=""/>
-        <a:font script="Jpan" typeface="ＭＳ 明朝"/>
-        <a:font script="Hang" typeface="맑은 고딕"/>
-        <a:font script="Hans" typeface="宋体"/>
-        <a:font script="Hant" typeface="新細明體"/>
-        <a:font script="Arab" typeface="Arial"/>
-        <a:font script="Hebr" typeface="Arial"/>
-        <a:font script="Thai" typeface="Cordia New"/>
-        <a:font script="Ethi" typeface="Nyala"/>
-        <a:font script="Beng" typeface="Vrinda"/>
-        <a:font script="Gujr" typeface="Shruti"/>
-        <a:font script="Khmr" typeface="DaunPenh"/>
-        <a:font script="Knda" typeface="Tunga"/>
-        <a:font script="Guru" typeface="Raavi"/>
-        <a:font script="Cans" typeface="Euphemia"/>
-        <a:font script="Cher" typeface="Plantagenet Cherokee"/>
-        <a:font script="Yiii" typeface="Microsoft Yi Baiti"/>
-        <a:font script="Tibt" typeface="Microsoft Himalaya"/>
-        <a:font script="Thaa" typeface="MV Boli"/>
-        <a:font script="Deva" typeface="Mangal"/>
-        <a:font script="Telu" typeface="Gautami"/>
-        <a:font script="Taml" typeface="Latha"/>
-        <a:font script="Syrc" typeface="Estrangelo Edessa"/>
-        <a:font script="Orya" typeface="Kalinga"/>
-        <a:font script="Mlym" typeface="Kartika"/>
-        <a:font script="Laoo" typeface="DokChampa"/>
-        <a:font script="Sinh" typeface="Iskoola Pota"/>
-        <a:font script="Mong" typeface="Mongolian Baiti"/>
-        <a:font script="Viet" typeface="Arial"/>
-        <a:font script="Uigh" typeface="Microsoft Uighur"/>
-        <a:font script="Geor" typeface="Sylfaen"/>
       </a:minorFont>
     </a:fontScheme>
-    <a:fmtScheme name="Office">
+    <a:fmtScheme>
       <a:fillStyleLst>
         <a:solidFill>
           <a:schemeClr val="phClr"/>
         </a:solidFill>
-        <a:gradFill rotWithShape="1">
+        <a:gradFill>
           <a:gsLst>
             <a:gs pos="0">
               <a:schemeClr val="phClr">
                 <a:lumMod val="110000"/>
-                <a:satMod val="105000"/>
                 <a:tint val="67000"/>
               </a:schemeClr>
             </a:gs>
             <a:gs pos="50000">
               <a:schemeClr val="phClr">
                 <a:lumMod val="105000"/>
-                <a:satMod val="103000"/>
                 <a:tint val="73000"/>
               </a:schemeClr>
             </a:gs>
             <a:gs pos="100000">
               <a:schemeClr val="phClr">
                 <a:lumMod val="105000"/>
-                <a:satMod val="109000"/>
                 <a:tint val="81000"/>
               </a:schemeClr>
             </a:gs>
           </a:gsLst>
           <a:lin ang="5400000" scaled="0"/>
+          <a:tileRect l="0" t="0" r="0" b="0"/>
         </a:gradFill>
-        <a:gradFill rotWithShape="1">
+        <a:gradFill>
           <a:gsLst>
             <a:gs pos="0">
               <a:schemeClr val="phClr">
-                <a:satMod val="103000"/>
                 <a:lumMod val="102000"/>
                 <a:tint val="94000"/>
               </a:schemeClr>
             </a:gs>
             <a:gs pos="50000">
               <a:schemeClr val="phClr">
-                <a:satMod val="110000"/>
                 <a:lumMod val="100000"/>
                 <a:shade val="100000"/>
               </a:schemeClr>
@@ -3731,33 +3976,24 @@
             <a:gs pos="100000">
               <a:schemeClr val="phClr">
                 <a:lumMod val="99000"/>
-                <a:satMod val="120000"/>
                 <a:shade val="78000"/>
               </a:schemeClr>
             </a:gs>
           </a:gsLst>
           <a:lin ang="5400000" scaled="0"/>
+          <a:tileRect l="0" t="0" r="0" b="0"/>
         </a:gradFill>
       </a:fillStyleLst>
       <a:lnStyleLst>
         <a:ln w="6350" cap="flat" cmpd="sng" algn="ctr">
-          <a:solidFill>
-            <a:schemeClr val="phClr"/>
-          </a:solidFill>
           <a:prstDash val="solid"/>
           <a:miter lim="800000"/>
         </a:ln>
         <a:ln w="12700" cap="flat" cmpd="sng" algn="ctr">
-          <a:solidFill>
-            <a:schemeClr val="phClr"/>
-          </a:solidFill>
           <a:prstDash val="solid"/>
           <a:miter lim="800000"/>
         </a:ln>
         <a:ln w="19050" cap="flat" cmpd="sng" algn="ctr">
-          <a:solidFill>
-            <a:schemeClr val="phClr"/>
-          </a:solidFill>
           <a:prstDash val="solid"/>
           <a:miter lim="800000"/>
         </a:ln>
@@ -3770,13 +4006,7 @@
           <a:effectLst/>
         </a:effectStyle>
         <a:effectStyle>
-          <a:effectLst>
-            <a:outerShdw blurRad="57150" dist="19050" dir="5400000" algn="ctr" rotWithShape="0">
-              <a:srgbClr val="000000">
-                <a:alpha val="63000"/>
-              </a:srgbClr>
-            </a:outerShdw>
-          </a:effectLst>
+          <a:effectLst/>
         </a:effectStyle>
       </a:effectStyleLst>
       <a:bgFillStyleLst>
@@ -3786,15 +4016,13 @@
         <a:solidFill>
           <a:schemeClr val="phClr">
             <a:tint val="95000"/>
-            <a:satMod val="170000"/>
           </a:schemeClr>
         </a:solidFill>
-        <a:gradFill rotWithShape="1">
+        <a:gradFill>
           <a:gsLst>
             <a:gs pos="0">
               <a:schemeClr val="phClr">
                 <a:tint val="93000"/>
-                <a:satMod val="150000"/>
                 <a:shade val="98000"/>
                 <a:lumMod val="102000"/>
               </a:schemeClr>
@@ -3802,7 +4030,6 @@
             <a:gs pos="50000">
               <a:schemeClr val="phClr">
                 <a:tint val="98000"/>
-                <a:satMod val="130000"/>
                 <a:shade val="90000"/>
                 <a:lumMod val="103000"/>
               </a:schemeClr>
@@ -3810,22 +4037,15 @@
             <a:gs pos="100000">
               <a:schemeClr val="phClr">
                 <a:shade val="63000"/>
-                <a:satMod val="120000"/>
               </a:schemeClr>
             </a:gs>
           </a:gsLst>
           <a:lin ang="5400000" scaled="0"/>
+          <a:tileRect l="0" t="0" r="0" b="0"/>
         </a:gradFill>
       </a:bgFillStyleLst>
     </a:fmtScheme>
   </a:themeElements>
-  <a:objectDefaults/>
-  <a:extraClrSchemeLst/>
-  <a:extLst>
-    <a:ext uri="{05A4C25C-085E-4340-85A3-A5531E510DB2}">
-      <thm15:themeFamily xmlns:thm15="http://schemas.microsoft.com/office/thememl/2012/main" name="Office Theme" id="{62F939B6-93AF-4DB8-9C6B-D6C7DFDC589F}" vid="{4A3C46E8-61CC-4603-A589-7422A47A8E4A}"/>
-    </a:ext>
-  </a:extLst>
 </a:theme>
 </file>
 

</xml_diff>

<commit_message>
Spark terminado y empezado kafka
</commit_message>
<xml_diff>
--- a/BIGDATA/Spark/BGD_3_3Ejercicios_guillermo_fora.docx
+++ b/BIGDATA/Spark/BGD_3_3Ejercicios_guillermo_fora.docx
@@ -99,7 +99,7 @@
           <w:color w:val="auto"/>
         </w:rPr>
         <w:drawing>
-          <wp:anchor behindDoc="0" distT="0" distB="0" distL="0" distR="0" simplePos="0" locked="0" layoutInCell="0" allowOverlap="1" relativeHeight="7">
+          <wp:anchor behindDoc="0" distT="0" distB="0" distL="0" distR="0" simplePos="0" locked="0" layoutInCell="0" allowOverlap="1" relativeHeight="23">
             <wp:simplePos x="0" y="0"/>
             <wp:positionH relativeFrom="column">
               <wp:align>center</wp:align>
@@ -527,6 +527,19 @@
           </wp:inline>
         </w:drawing>
       </w:r>
+      <w:r>
+        <w:br w:type="page"/>
+      </w:r>
+    </w:p>
+    <w:p>
+      <w:pPr>
+        <w:pStyle w:val="Normal"/>
+        <w:jc w:val="both"/>
+        <w:rPr/>
+      </w:pPr>
+      <w:r>
+        <w:rPr/>
+      </w:r>
     </w:p>
     <w:p>
       <w:pPr>
@@ -771,12 +784,14 @@
           <w:color w:val="auto"/>
         </w:rPr>
       </w:r>
-    </w:p>
-    <w:p>
-      <w:pPr>
-        <w:pStyle w:val="Normal"/>
-        <w:rPr>
-          <w:rStyle w:val="SubtleReference"/>
+      <w:r>
+        <w:br w:type="page"/>
+      </w:r>
+    </w:p>
+    <w:p>
+      <w:pPr>
+        <w:pStyle w:val="Normal"/>
+        <w:rPr>
           <w:rFonts w:ascii="Calibri" w:hAnsi="Calibri" w:cs="Calibri" w:asciiTheme="minorHAnsi" w:cstheme="minorHAnsi" w:hAnsiTheme="minorHAnsi"/>
           <w:b w:val="false"/>
           <w:bCs w:val="false"/>
@@ -814,6 +829,26 @@
     </w:p>
     <w:p>
       <w:pPr>
+        <w:pStyle w:val="Normal"/>
+        <w:rPr>
+          <w:rStyle w:val="SubtleReference"/>
+          <w:rFonts w:ascii="Calibri" w:hAnsi="Calibri" w:cs="Calibri" w:asciiTheme="minorHAnsi" w:cstheme="minorHAnsi" w:hAnsiTheme="minorHAnsi"/>
+          <w:b w:val="false"/>
+          <w:bCs w:val="false"/>
+          <w:color w:val="auto"/>
+        </w:rPr>
+      </w:pPr>
+      <w:r>
+        <w:rPr>
+          <w:rFonts w:cs="Calibri" w:cstheme="minorHAnsi" w:ascii="Calibri" w:hAnsi="Calibri"/>
+          <w:b w:val="false"/>
+          <w:bCs w:val="false"/>
+          <w:color w:val="auto"/>
+        </w:rPr>
+      </w:r>
+    </w:p>
+    <w:p>
+      <w:pPr>
         <w:pStyle w:val="Heading3"/>
         <w:rPr>
           <w:rStyle w:val="SubtleReference"/>
@@ -974,12 +1009,7 @@
         </w:rPr>
       </w:pPr>
       <w:r>
-        <w:rPr>
-          <w:rStyle w:val="SubtleReference"/>
-          <w:rFonts w:cs="Calibri" w:ascii="Calibri" w:hAnsi="Calibri" w:asciiTheme="minorHAnsi" w:cstheme="minorHAnsi" w:hAnsiTheme="minorHAnsi"/>
-          <w:b w:val="false"/>
-          <w:bCs w:val="false"/>
-        </w:rPr>
+        <w:rPr/>
         <w:drawing>
           <wp:inline distT="0" distB="0" distL="0" distR="0">
             <wp:extent cx="6018530" cy="3597910"/>
@@ -1050,6 +1080,24 @@
         </w:rPr>
       </w:pPr>
       <w:r>
+        <w:rPr/>
+      </w:r>
+      <w:r>
+        <w:br w:type="page"/>
+      </w:r>
+    </w:p>
+    <w:p>
+      <w:pPr>
+        <w:pStyle w:val="Normal"/>
+        <w:jc w:val="both"/>
+        <w:rPr>
+          <w:rStyle w:val="SubtleReference"/>
+          <w:rFonts w:ascii="Calibri" w:hAnsi="Calibri" w:cs="Calibri" w:asciiTheme="minorHAnsi" w:cstheme="minorHAnsi" w:hAnsiTheme="minorHAnsi"/>
+          <w:b w:val="false"/>
+          <w:bCs w:val="false"/>
+        </w:rPr>
+      </w:pPr>
+      <w:r>
         <w:rPr>
           <w:rStyle w:val="SubtleReference"/>
           <w:rFonts w:cs="Calibri" w:ascii="Calibri" w:hAnsi="Calibri" w:asciiTheme="minorHAnsi" w:cstheme="minorHAnsi" w:hAnsiTheme="minorHAnsi"/>
@@ -1071,12 +1119,22 @@
         </w:rPr>
       </w:pPr>
       <w:r>
-        <w:rPr>
-          <w:rStyle w:val="SubtleReference"/>
-          <w:rFonts w:cs="Calibri" w:ascii="Calibri" w:hAnsi="Calibri" w:asciiTheme="minorHAnsi" w:cstheme="minorHAnsi" w:hAnsiTheme="minorHAnsi"/>
-          <w:b w:val="false"/>
-          <w:bCs w:val="false"/>
-        </w:rPr>
+        <w:rPr/>
+      </w:r>
+    </w:p>
+    <w:p>
+      <w:pPr>
+        <w:pStyle w:val="Normal"/>
+        <w:jc w:val="both"/>
+        <w:rPr>
+          <w:rStyle w:val="SubtleReference"/>
+          <w:rFonts w:ascii="Calibri" w:hAnsi="Calibri" w:cs="Calibri" w:asciiTheme="minorHAnsi" w:cstheme="minorHAnsi" w:hAnsiTheme="minorHAnsi"/>
+          <w:b w:val="false"/>
+          <w:bCs w:val="false"/>
+        </w:rPr>
+      </w:pPr>
+      <w:r>
+        <w:rPr/>
         <w:drawing>
           <wp:inline distT="0" distB="0" distL="0" distR="0">
             <wp:extent cx="5934710" cy="3498215"/>
@@ -1147,12 +1205,7 @@
         </w:rPr>
       </w:pPr>
       <w:r>
-        <w:rPr>
-          <w:rStyle w:val="SubtleReference"/>
-          <w:rFonts w:cs="Calibri" w:ascii="Calibri" w:hAnsi="Calibri" w:asciiTheme="minorHAnsi" w:cstheme="minorHAnsi" w:hAnsiTheme="minorHAnsi"/>
-          <w:b w:val="false"/>
-          <w:bCs w:val="false"/>
-        </w:rPr>
+        <w:rPr/>
         <w:drawing>
           <wp:inline distT="0" distB="0" distL="0" distR="0">
             <wp:extent cx="4751070" cy="3012440"/>
@@ -1223,10 +1276,620 @@
         </w:rPr>
       </w:pPr>
       <w:r>
+        <w:rPr/>
+      </w:r>
+      <w:r>
+        <w:br w:type="page"/>
+      </w:r>
+    </w:p>
+    <w:p>
+      <w:pPr>
+        <w:pStyle w:val="Heading3"/>
+        <w:rPr>
+          <w:rStyle w:val="SubtleReference"/>
+          <w:rFonts w:ascii="Calibri" w:hAnsi="Calibri" w:cs="Calibri" w:asciiTheme="minorHAnsi" w:cstheme="minorHAnsi" w:hAnsiTheme="minorHAnsi"/>
+          <w:b w:val="false"/>
+          <w:bCs w:val="false"/>
+          <w:color w:themeColor="background1" w:val="FFFFFF"/>
+        </w:rPr>
+      </w:pPr>
+      <w:r>
+        <w:rPr>
+          <w:rStyle w:val="SubtleReference"/>
+          <w:rFonts w:cs="Calibri" w:cstheme="minorHAnsi"/>
+          <w:b w:val="false"/>
+          <w:bCs w:val="false"/>
+          <w:color w:themeColor="background1" w:val="FFFFFF"/>
+        </w:rPr>
+        <w:t>EJERCICIO 6</w:t>
+      </w:r>
+    </w:p>
+    <w:p>
+      <w:pPr>
+        <w:pStyle w:val="Normal"/>
+        <w:jc w:val="both"/>
+        <w:rPr>
+          <w:rFonts w:ascii="Calibri" w:hAnsi="Calibri" w:cs="Calibri" w:asciiTheme="minorHAnsi" w:cstheme="minorHAnsi" w:hAnsiTheme="minorHAnsi"/>
+        </w:rPr>
+      </w:pPr>
+      <w:r>
+        <w:rPr>
+          <w:rStyle w:val="SubtleReference"/>
+          <w:rFonts w:cs="Calibri" w:ascii="Calibri" w:hAnsi="Calibri" w:asciiTheme="minorHAnsi" w:cstheme="minorHAnsi" w:hAnsiTheme="minorHAnsi"/>
+          <w:b w:val="false"/>
+          <w:bCs w:val="false"/>
+          <w:color w:val="auto"/>
+        </w:rPr>
+        <w:t>Crea un clúster con Spark y Hadoop utilizando contenedores docker y tal y como se indica en el documento "3_2Cluster Spark con Hadoop" y reproduce los dos ejemplos que se indican.</w:t>
+      </w:r>
+    </w:p>
+    <w:p>
+      <w:pPr>
+        <w:pStyle w:val="Normal"/>
+        <w:jc w:val="both"/>
+        <w:rPr>
+          <w:rStyle w:val="SubtleReference"/>
+          <w:rFonts w:ascii="Calibri" w:hAnsi="Calibri" w:cs="Calibri" w:asciiTheme="minorHAnsi" w:cstheme="minorHAnsi" w:hAnsiTheme="minorHAnsi"/>
+          <w:b w:val="false"/>
+          <w:bCs w:val="false"/>
+          <w:color w:val="auto"/>
+        </w:rPr>
+      </w:pPr>
+      <w:r>
         <w:rPr>
           <w:rFonts w:cs="Calibri" w:cstheme="minorHAnsi" w:ascii="Calibri" w:hAnsi="Calibri"/>
           <w:b w:val="false"/>
           <w:bCs w:val="false"/>
+          <w:color w:val="auto"/>
+        </w:rPr>
+      </w:r>
+    </w:p>
+    <w:p>
+      <w:pPr>
+        <w:pStyle w:val="Normal"/>
+        <w:jc w:val="both"/>
+        <w:rPr>
+          <w:rStyle w:val="SubtleReference"/>
+          <w:rFonts w:ascii="Calibri" w:hAnsi="Calibri" w:cs="Calibri" w:asciiTheme="minorHAnsi" w:cstheme="minorHAnsi" w:hAnsiTheme="minorHAnsi"/>
+          <w:b w:val="false"/>
+          <w:bCs w:val="false"/>
+          <w:color w:val="auto"/>
+        </w:rPr>
+      </w:pPr>
+      <w:r>
+        <w:rPr/>
+        <w:drawing>
+          <wp:inline distT="0" distB="0" distL="0" distR="0">
+            <wp:extent cx="2540000" cy="3125470"/>
+            <wp:effectExtent l="0" t="0" r="0" b="0"/>
+            <wp:docPr id="10" name="Imagen18" descr=""/>
+            <wp:cNvGraphicFramePr>
+              <a:graphicFrameLocks xmlns:a="http://schemas.openxmlformats.org/drawingml/2006/main" noChangeAspect="1"/>
+            </wp:cNvGraphicFramePr>
+            <a:graphic xmlns:a="http://schemas.openxmlformats.org/drawingml/2006/main">
+              <a:graphicData uri="http://schemas.openxmlformats.org/drawingml/2006/picture">
+                <pic:pic xmlns:pic="http://schemas.openxmlformats.org/drawingml/2006/picture">
+                  <pic:nvPicPr>
+                    <pic:cNvPr id="10" name="Imagen18" descr=""/>
+                    <pic:cNvPicPr>
+                      <a:picLocks noChangeAspect="1" noChangeArrowheads="1"/>
+                    </pic:cNvPicPr>
+                  </pic:nvPicPr>
+                  <pic:blipFill>
+                    <a:blip r:embed="rId14"/>
+                    <a:stretch>
+                      <a:fillRect/>
+                    </a:stretch>
+                  </pic:blipFill>
+                  <pic:spPr bwMode="auto">
+                    <a:xfrm>
+                      <a:off x="0" y="0"/>
+                      <a:ext cx="2540000" cy="3125470"/>
+                    </a:xfrm>
+                    <a:prstGeom prst="rect">
+                      <a:avLst/>
+                    </a:prstGeom>
+                  </pic:spPr>
+                </pic:pic>
+              </a:graphicData>
+            </a:graphic>
+          </wp:inline>
+        </w:drawing>
+      </w:r>
+    </w:p>
+    <w:p>
+      <w:pPr>
+        <w:pStyle w:val="Normal"/>
+        <w:jc w:val="both"/>
+        <w:rPr>
+          <w:rStyle w:val="SubtleReference"/>
+          <w:rFonts w:ascii="Calibri" w:hAnsi="Calibri" w:cs="Calibri" w:asciiTheme="minorHAnsi" w:cstheme="minorHAnsi" w:hAnsiTheme="minorHAnsi"/>
+          <w:b w:val="false"/>
+          <w:bCs w:val="false"/>
+          <w:color w:val="auto"/>
+        </w:rPr>
+      </w:pPr>
+      <w:r>
+        <w:rPr>
+          <w:rFonts w:cs="Calibri" w:cstheme="minorHAnsi" w:ascii="Calibri" w:hAnsi="Calibri"/>
+          <w:b w:val="false"/>
+          <w:bCs w:val="false"/>
+          <w:color w:val="auto"/>
+        </w:rPr>
+      </w:r>
+    </w:p>
+    <w:p>
+      <w:pPr>
+        <w:pStyle w:val="Normal"/>
+        <w:jc w:val="both"/>
+        <w:rPr>
+          <w:rStyle w:val="SubtleReference"/>
+          <w:rFonts w:ascii="Calibri" w:hAnsi="Calibri" w:cs="Calibri" w:asciiTheme="minorHAnsi" w:cstheme="minorHAnsi" w:hAnsiTheme="minorHAnsi"/>
+          <w:b w:val="false"/>
+          <w:bCs w:val="false"/>
+          <w:color w:val="auto"/>
+        </w:rPr>
+      </w:pPr>
+      <w:r>
+        <w:rPr>
+          <w:rStyle w:val="SubtleReference"/>
+          <w:rFonts w:cs="Calibri" w:ascii="Calibri" w:hAnsi="Calibri" w:asciiTheme="minorHAnsi" w:cstheme="minorHAnsi" w:hAnsiTheme="minorHAnsi"/>
+          <w:b w:val="false"/>
+          <w:bCs w:val="false"/>
+          <w:color w:themeColor="accent1" w:val="auto"/>
+        </w:rPr>
+        <w:t>Example1</w:t>
+      </w:r>
+    </w:p>
+    <w:p>
+      <w:pPr>
+        <w:pStyle w:val="Normal"/>
+        <w:jc w:val="both"/>
+        <w:rPr>
+          <w:rStyle w:val="SubtleReference"/>
+          <w:rFonts w:ascii="Calibri" w:hAnsi="Calibri" w:cs="Calibri" w:asciiTheme="minorHAnsi" w:cstheme="minorHAnsi" w:hAnsiTheme="minorHAnsi"/>
+          <w:b w:val="false"/>
+          <w:bCs w:val="false"/>
+          <w:color w:val="auto"/>
+        </w:rPr>
+      </w:pPr>
+      <w:r>
+        <w:rPr>
+          <w:rFonts w:cs="Calibri" w:cstheme="minorHAnsi" w:ascii="Calibri" w:hAnsi="Calibri"/>
+          <w:b w:val="false"/>
+          <w:bCs w:val="false"/>
+          <w:color w:val="auto"/>
+        </w:rPr>
+      </w:r>
+    </w:p>
+    <w:p>
+      <w:pPr>
+        <w:pStyle w:val="Normal"/>
+        <w:jc w:val="both"/>
+        <w:rPr>
+          <w:rStyle w:val="SubtleReference"/>
+          <w:rFonts w:ascii="Calibri" w:hAnsi="Calibri" w:cs="Calibri" w:asciiTheme="minorHAnsi" w:cstheme="minorHAnsi" w:hAnsiTheme="minorHAnsi"/>
+          <w:b w:val="false"/>
+          <w:bCs w:val="false"/>
+          <w:color w:val="auto"/>
+        </w:rPr>
+      </w:pPr>
+      <w:r>
+        <w:rPr/>
+        <w:drawing>
+          <wp:inline distT="0" distB="0" distL="0" distR="0">
+            <wp:extent cx="4099560" cy="728980"/>
+            <wp:effectExtent l="0" t="0" r="0" b="0"/>
+            <wp:docPr id="11" name="Imagen19" descr=""/>
+            <wp:cNvGraphicFramePr>
+              <a:graphicFrameLocks xmlns:a="http://schemas.openxmlformats.org/drawingml/2006/main" noChangeAspect="1"/>
+            </wp:cNvGraphicFramePr>
+            <a:graphic xmlns:a="http://schemas.openxmlformats.org/drawingml/2006/main">
+              <a:graphicData uri="http://schemas.openxmlformats.org/drawingml/2006/picture">
+                <pic:pic xmlns:pic="http://schemas.openxmlformats.org/drawingml/2006/picture">
+                  <pic:nvPicPr>
+                    <pic:cNvPr id="11" name="Imagen19" descr=""/>
+                    <pic:cNvPicPr>
+                      <a:picLocks noChangeAspect="1" noChangeArrowheads="1"/>
+                    </pic:cNvPicPr>
+                  </pic:nvPicPr>
+                  <pic:blipFill>
+                    <a:blip r:embed="rId15"/>
+                    <a:stretch>
+                      <a:fillRect/>
+                    </a:stretch>
+                  </pic:blipFill>
+                  <pic:spPr bwMode="auto">
+                    <a:xfrm>
+                      <a:off x="0" y="0"/>
+                      <a:ext cx="4099560" cy="728980"/>
+                    </a:xfrm>
+                    <a:prstGeom prst="rect">
+                      <a:avLst/>
+                    </a:prstGeom>
+                  </pic:spPr>
+                </pic:pic>
+              </a:graphicData>
+            </a:graphic>
+          </wp:inline>
+        </w:drawing>
+      </w:r>
+    </w:p>
+    <w:p>
+      <w:pPr>
+        <w:pStyle w:val="Normal"/>
+        <w:jc w:val="both"/>
+        <w:rPr>
+          <w:rStyle w:val="SubtleReference"/>
+          <w:rFonts w:ascii="Calibri" w:hAnsi="Calibri" w:cs="Calibri" w:asciiTheme="minorHAnsi" w:cstheme="minorHAnsi" w:hAnsiTheme="minorHAnsi"/>
+          <w:b w:val="false"/>
+          <w:bCs w:val="false"/>
+          <w:color w:val="auto"/>
+        </w:rPr>
+      </w:pPr>
+      <w:r>
+        <w:rPr/>
+        <w:drawing>
+          <wp:inline distT="0" distB="0" distL="0" distR="0">
+            <wp:extent cx="6036310" cy="1721485"/>
+            <wp:effectExtent l="0" t="0" r="0" b="0"/>
+            <wp:docPr id="12" name="Imagen20" descr=""/>
+            <wp:cNvGraphicFramePr>
+              <a:graphicFrameLocks xmlns:a="http://schemas.openxmlformats.org/drawingml/2006/main" noChangeAspect="1"/>
+            </wp:cNvGraphicFramePr>
+            <a:graphic xmlns:a="http://schemas.openxmlformats.org/drawingml/2006/main">
+              <a:graphicData uri="http://schemas.openxmlformats.org/drawingml/2006/picture">
+                <pic:pic xmlns:pic="http://schemas.openxmlformats.org/drawingml/2006/picture">
+                  <pic:nvPicPr>
+                    <pic:cNvPr id="12" name="Imagen20" descr=""/>
+                    <pic:cNvPicPr>
+                      <a:picLocks noChangeAspect="1" noChangeArrowheads="1"/>
+                    </pic:cNvPicPr>
+                  </pic:nvPicPr>
+                  <pic:blipFill>
+                    <a:blip r:embed="rId16"/>
+                    <a:stretch>
+                      <a:fillRect/>
+                    </a:stretch>
+                  </pic:blipFill>
+                  <pic:spPr bwMode="auto">
+                    <a:xfrm>
+                      <a:off x="0" y="0"/>
+                      <a:ext cx="6036310" cy="1721485"/>
+                    </a:xfrm>
+                    <a:prstGeom prst="rect">
+                      <a:avLst/>
+                    </a:prstGeom>
+                  </pic:spPr>
+                </pic:pic>
+              </a:graphicData>
+            </a:graphic>
+          </wp:inline>
+        </w:drawing>
+      </w:r>
+    </w:p>
+    <w:p>
+      <w:pPr>
+        <w:pStyle w:val="Normal"/>
+        <w:jc w:val="both"/>
+        <w:rPr>
+          <w:rStyle w:val="SubtleReference"/>
+          <w:rFonts w:ascii="Calibri" w:hAnsi="Calibri" w:cs="Calibri" w:asciiTheme="minorHAnsi" w:cstheme="minorHAnsi" w:hAnsiTheme="minorHAnsi"/>
+          <w:b w:val="false"/>
+          <w:bCs w:val="false"/>
+          <w:color w:val="auto"/>
+        </w:rPr>
+      </w:pPr>
+      <w:r>
+        <w:rPr>
+          <w:rFonts w:cs="Calibri" w:cstheme="minorHAnsi" w:ascii="Calibri" w:hAnsi="Calibri"/>
+          <w:b w:val="false"/>
+          <w:bCs w:val="false"/>
+          <w:color w:val="auto"/>
+        </w:rPr>
+      </w:r>
+    </w:p>
+    <w:p>
+      <w:pPr>
+        <w:pStyle w:val="Normal"/>
+        <w:jc w:val="both"/>
+        <w:rPr>
+          <w:rStyle w:val="SubtleReference"/>
+          <w:rFonts w:ascii="Calibri" w:hAnsi="Calibri" w:cs="Calibri" w:asciiTheme="minorHAnsi" w:cstheme="minorHAnsi" w:hAnsiTheme="minorHAnsi"/>
+          <w:b w:val="false"/>
+          <w:bCs w:val="false"/>
+          <w:color w:val="auto"/>
+        </w:rPr>
+      </w:pPr>
+      <w:r>
+        <w:rPr>
+          <w:rStyle w:val="SubtleReference"/>
+          <w:rFonts w:cs="Calibri" w:ascii="Calibri" w:hAnsi="Calibri" w:asciiTheme="minorHAnsi" w:cstheme="minorHAnsi" w:hAnsiTheme="minorHAnsi"/>
+          <w:b w:val="false"/>
+          <w:bCs w:val="false"/>
+          <w:color w:themeColor="accent1" w:val="auto"/>
+        </w:rPr>
+        <w:t>Example2</w:t>
+      </w:r>
+    </w:p>
+    <w:p>
+      <w:pPr>
+        <w:pStyle w:val="Normal"/>
+        <w:jc w:val="both"/>
+        <w:rPr>
+          <w:rStyle w:val="SubtleReference"/>
+          <w:rFonts w:ascii="Calibri" w:hAnsi="Calibri" w:cs="Calibri" w:asciiTheme="minorHAnsi" w:cstheme="minorHAnsi" w:hAnsiTheme="minorHAnsi"/>
+          <w:b w:val="false"/>
+          <w:bCs w:val="false"/>
+          <w:color w:val="auto"/>
+        </w:rPr>
+      </w:pPr>
+      <w:r>
+        <w:rPr>
+          <w:rFonts w:cs="Calibri" w:cstheme="minorHAnsi" w:ascii="Calibri" w:hAnsi="Calibri"/>
+          <w:b w:val="false"/>
+          <w:bCs w:val="false"/>
+          <w:color w:val="auto"/>
+        </w:rPr>
+      </w:r>
+    </w:p>
+    <w:p>
+      <w:pPr>
+        <w:pStyle w:val="Normal"/>
+        <w:jc w:val="both"/>
+        <w:rPr>
+          <w:rStyle w:val="SubtleReference"/>
+          <w:rFonts w:ascii="Calibri" w:hAnsi="Calibri" w:cs="Calibri" w:asciiTheme="minorHAnsi" w:cstheme="minorHAnsi" w:hAnsiTheme="minorHAnsi"/>
+          <w:b w:val="false"/>
+          <w:bCs w:val="false"/>
+          <w:color w:val="auto"/>
+        </w:rPr>
+      </w:pPr>
+      <w:r>
+        <w:rPr/>
+        <w:drawing>
+          <wp:inline distT="0" distB="0" distL="0" distR="0">
+            <wp:extent cx="6029960" cy="1607820"/>
+            <wp:effectExtent l="0" t="0" r="0" b="0"/>
+            <wp:docPr id="13" name="Imagen21" descr=""/>
+            <wp:cNvGraphicFramePr>
+              <a:graphicFrameLocks xmlns:a="http://schemas.openxmlformats.org/drawingml/2006/main" noChangeAspect="1"/>
+            </wp:cNvGraphicFramePr>
+            <a:graphic xmlns:a="http://schemas.openxmlformats.org/drawingml/2006/main">
+              <a:graphicData uri="http://schemas.openxmlformats.org/drawingml/2006/picture">
+                <pic:pic xmlns:pic="http://schemas.openxmlformats.org/drawingml/2006/picture">
+                  <pic:nvPicPr>
+                    <pic:cNvPr id="13" name="Imagen21" descr=""/>
+                    <pic:cNvPicPr>
+                      <a:picLocks noChangeAspect="1" noChangeArrowheads="1"/>
+                    </pic:cNvPicPr>
+                  </pic:nvPicPr>
+                  <pic:blipFill>
+                    <a:blip r:embed="rId17"/>
+                    <a:stretch>
+                      <a:fillRect/>
+                    </a:stretch>
+                  </pic:blipFill>
+                  <pic:spPr bwMode="auto">
+                    <a:xfrm>
+                      <a:off x="0" y="0"/>
+                      <a:ext cx="6029960" cy="1607820"/>
+                    </a:xfrm>
+                    <a:prstGeom prst="rect">
+                      <a:avLst/>
+                    </a:prstGeom>
+                  </pic:spPr>
+                </pic:pic>
+              </a:graphicData>
+            </a:graphic>
+          </wp:inline>
+        </w:drawing>
+      </w:r>
+    </w:p>
+    <w:p>
+      <w:pPr>
+        <w:pStyle w:val="Normal"/>
+        <w:jc w:val="both"/>
+        <w:rPr>
+          <w:rStyle w:val="SubtleReference"/>
+          <w:rFonts w:ascii="Calibri" w:hAnsi="Calibri" w:cs="Calibri" w:asciiTheme="minorHAnsi" w:cstheme="minorHAnsi" w:hAnsiTheme="minorHAnsi"/>
+          <w:b w:val="false"/>
+          <w:bCs w:val="false"/>
+          <w:color w:val="auto"/>
+        </w:rPr>
+      </w:pPr>
+      <w:r>
+        <w:rPr>
+          <w:rFonts w:cs="Calibri" w:cstheme="minorHAnsi" w:ascii="Calibri" w:hAnsi="Calibri"/>
+          <w:b w:val="false"/>
+          <w:bCs w:val="false"/>
+          <w:color w:val="auto"/>
+        </w:rPr>
+      </w:r>
+    </w:p>
+    <w:p>
+      <w:pPr>
+        <w:pStyle w:val="Normal"/>
+        <w:jc w:val="both"/>
+        <w:rPr>
+          <w:rStyle w:val="SubtleReference"/>
+          <w:rFonts w:ascii="Calibri" w:hAnsi="Calibri" w:cs="Calibri" w:asciiTheme="minorHAnsi" w:cstheme="minorHAnsi" w:hAnsiTheme="minorHAnsi"/>
+          <w:b w:val="false"/>
+          <w:bCs w:val="false"/>
+          <w:color w:val="auto"/>
+        </w:rPr>
+      </w:pPr>
+      <w:r>
+        <w:rPr/>
+        <w:drawing>
+          <wp:inline distT="0" distB="0" distL="0" distR="0">
+            <wp:extent cx="6029960" cy="1607820"/>
+            <wp:effectExtent l="0" t="0" r="0" b="0"/>
+            <wp:docPr id="14" name="Imagen22" descr=""/>
+            <wp:cNvGraphicFramePr>
+              <a:graphicFrameLocks xmlns:a="http://schemas.openxmlformats.org/drawingml/2006/main" noChangeAspect="1"/>
+            </wp:cNvGraphicFramePr>
+            <a:graphic xmlns:a="http://schemas.openxmlformats.org/drawingml/2006/main">
+              <a:graphicData uri="http://schemas.openxmlformats.org/drawingml/2006/picture">
+                <pic:pic xmlns:pic="http://schemas.openxmlformats.org/drawingml/2006/picture">
+                  <pic:nvPicPr>
+                    <pic:cNvPr id="14" name="Imagen22" descr=""/>
+                    <pic:cNvPicPr>
+                      <a:picLocks noChangeAspect="1" noChangeArrowheads="1"/>
+                    </pic:cNvPicPr>
+                  </pic:nvPicPr>
+                  <pic:blipFill>
+                    <a:blip r:embed="rId18"/>
+                    <a:stretch>
+                      <a:fillRect/>
+                    </a:stretch>
+                  </pic:blipFill>
+                  <pic:spPr bwMode="auto">
+                    <a:xfrm>
+                      <a:off x="0" y="0"/>
+                      <a:ext cx="6029960" cy="1607820"/>
+                    </a:xfrm>
+                    <a:prstGeom prst="rect">
+                      <a:avLst/>
+                    </a:prstGeom>
+                  </pic:spPr>
+                </pic:pic>
+              </a:graphicData>
+            </a:graphic>
+          </wp:inline>
+        </w:drawing>
+      </w:r>
+    </w:p>
+    <w:p>
+      <w:pPr>
+        <w:pStyle w:val="Normal"/>
+        <w:jc w:val="both"/>
+        <w:rPr>
+          <w:rStyle w:val="SubtleReference"/>
+          <w:rFonts w:ascii="Calibri" w:hAnsi="Calibri" w:cs="Calibri" w:asciiTheme="minorHAnsi" w:cstheme="minorHAnsi" w:hAnsiTheme="minorHAnsi"/>
+          <w:b w:val="false"/>
+          <w:bCs w:val="false"/>
+          <w:color w:val="auto"/>
+        </w:rPr>
+      </w:pPr>
+      <w:r>
+        <w:rPr>
+          <w:rFonts w:cs="Calibri" w:cstheme="minorHAnsi" w:ascii="Calibri" w:hAnsi="Calibri"/>
+          <w:b w:val="false"/>
+          <w:bCs w:val="false"/>
+          <w:color w:val="auto"/>
+        </w:rPr>
+      </w:r>
+    </w:p>
+    <w:p>
+      <w:pPr>
+        <w:pStyle w:val="Normal"/>
+        <w:jc w:val="both"/>
+        <w:rPr>
+          <w:rStyle w:val="SubtleReference"/>
+          <w:rFonts w:ascii="Calibri" w:hAnsi="Calibri" w:cs="Calibri" w:asciiTheme="minorHAnsi" w:cstheme="minorHAnsi" w:hAnsiTheme="minorHAnsi"/>
+          <w:b w:val="false"/>
+          <w:bCs w:val="false"/>
+          <w:color w:val="auto"/>
+        </w:rPr>
+      </w:pPr>
+      <w:r>
+        <w:rPr/>
+        <w:drawing>
+          <wp:inline distT="0" distB="0" distL="0" distR="0">
+            <wp:extent cx="6029960" cy="2157730"/>
+            <wp:effectExtent l="0" t="0" r="0" b="0"/>
+            <wp:docPr id="15" name="Imagen23" descr=""/>
+            <wp:cNvGraphicFramePr>
+              <a:graphicFrameLocks xmlns:a="http://schemas.openxmlformats.org/drawingml/2006/main" noChangeAspect="1"/>
+            </wp:cNvGraphicFramePr>
+            <a:graphic xmlns:a="http://schemas.openxmlformats.org/drawingml/2006/main">
+              <a:graphicData uri="http://schemas.openxmlformats.org/drawingml/2006/picture">
+                <pic:pic xmlns:pic="http://schemas.openxmlformats.org/drawingml/2006/picture">
+                  <pic:nvPicPr>
+                    <pic:cNvPr id="15" name="Imagen23" descr=""/>
+                    <pic:cNvPicPr>
+                      <a:picLocks noChangeAspect="1" noChangeArrowheads="1"/>
+                    </pic:cNvPicPr>
+                  </pic:nvPicPr>
+                  <pic:blipFill>
+                    <a:blip r:embed="rId19"/>
+                    <a:stretch>
+                      <a:fillRect/>
+                    </a:stretch>
+                  </pic:blipFill>
+                  <pic:spPr bwMode="auto">
+                    <a:xfrm>
+                      <a:off x="0" y="0"/>
+                      <a:ext cx="6029960" cy="2157730"/>
+                    </a:xfrm>
+                    <a:prstGeom prst="rect">
+                      <a:avLst/>
+                    </a:prstGeom>
+                  </pic:spPr>
+                </pic:pic>
+              </a:graphicData>
+            </a:graphic>
+          </wp:inline>
+        </w:drawing>
+      </w:r>
+    </w:p>
+    <w:p>
+      <w:pPr>
+        <w:pStyle w:val="Normal"/>
+        <w:jc w:val="both"/>
+        <w:rPr>
+          <w:rStyle w:val="SubtleReference"/>
+          <w:rFonts w:ascii="Calibri" w:hAnsi="Calibri" w:cs="Calibri" w:asciiTheme="minorHAnsi" w:cstheme="minorHAnsi" w:hAnsiTheme="minorHAnsi"/>
+          <w:b w:val="false"/>
+          <w:bCs w:val="false"/>
+        </w:rPr>
+      </w:pPr>
+      <w:r>
+        <w:rPr>
+          <w:rFonts w:cs="Calibri" w:cstheme="minorHAnsi" w:ascii="Calibri" w:hAnsi="Calibri"/>
+          <w:b w:val="false"/>
+          <w:bCs w:val="false"/>
+        </w:rPr>
+      </w:r>
+    </w:p>
+    <w:p>
+      <w:pPr>
+        <w:pStyle w:val="Normal"/>
+        <w:jc w:val="both"/>
+        <w:rPr>
+          <w:rStyle w:val="SubtleReference"/>
+          <w:rFonts w:ascii="Calibri" w:hAnsi="Calibri" w:cs="Calibri" w:asciiTheme="minorHAnsi" w:cstheme="minorHAnsi" w:hAnsiTheme="minorHAnsi"/>
+          <w:b w:val="false"/>
+          <w:bCs w:val="false"/>
+        </w:rPr>
+      </w:pPr>
+      <w:r>
+        <w:rPr>
+          <w:rStyle w:val="SubtleReference"/>
+          <w:rFonts w:cs="Calibri" w:ascii="Calibri" w:hAnsi="Calibri" w:asciiTheme="minorHAnsi" w:cstheme="minorHAnsi" w:hAnsiTheme="minorHAnsi"/>
+          <w:b w:val="false"/>
+          <w:bCs w:val="false"/>
+        </w:rPr>
+        <w:t>Parar y eliminar: sudo docker-compose down -v</w:t>
+      </w:r>
+    </w:p>
+    <w:p>
+      <w:pPr>
+        <w:pStyle w:val="Normal"/>
+        <w:jc w:val="both"/>
+        <w:rPr>
+          <w:rStyle w:val="SubtleReference"/>
+          <w:rFonts w:ascii="Calibri" w:hAnsi="Calibri" w:cs="Calibri" w:asciiTheme="minorHAnsi" w:cstheme="minorHAnsi" w:hAnsiTheme="minorHAnsi"/>
+          <w:b w:val="false"/>
+          <w:bCs w:val="false"/>
+        </w:rPr>
+      </w:pPr>
+      <w:r>
+        <w:rPr>
+          <w:rFonts w:cs="Calibri" w:cstheme="minorHAnsi" w:ascii="Calibri" w:hAnsi="Calibri"/>
+          <w:b w:val="false"/>
+          <w:bCs w:val="false"/>
         </w:rPr>
       </w:r>
     </w:p>
@@ -1249,7 +1912,7 @@
           <w:bCs w:val="false"/>
           <w:color w:themeColor="background1" w:val="FFFFFF"/>
         </w:rPr>
-        <w:t>EJERCICIO 6</w:t>
+        <w:t>EJERCICIO 7</w:t>
       </w:r>
     </w:p>
     <w:p>
@@ -1268,69 +1931,204 @@
           <w:bCs w:val="false"/>
           <w:color w:val="auto"/>
         </w:rPr>
-        <w:t>Crea un clúster con Spark y Hadoop utilizando contenedores docker y tal y como se indica en el documento "3_2Cluster Spark con Hadoop" y reproduce los dos ejemplos que se indican.</w:t>
-      </w:r>
-    </w:p>
-    <w:p>
-      <w:pPr>
-        <w:pStyle w:val="Normal"/>
-        <w:jc w:val="both"/>
-        <w:rPr>
-          <w:rStyle w:val="SubtleReference"/>
-          <w:rFonts w:ascii="Calibri" w:hAnsi="Calibri" w:cs="Calibri" w:asciiTheme="minorHAnsi" w:cstheme="minorHAnsi" w:hAnsiTheme="minorHAnsi"/>
-          <w:b w:val="false"/>
-          <w:bCs w:val="false"/>
-          <w:color w:val="auto"/>
+        <w:t>Crea un clúster con Spark y Hadoop utilizando AWS y tal y como se indica en el documento "3_2Cluster Spark con Hadoop" y reproduce los dos ejemplos que se indican.</w:t>
+      </w:r>
+    </w:p>
+    <w:p>
+      <w:pPr>
+        <w:pStyle w:val="Normal"/>
+        <w:jc w:val="both"/>
+        <w:rPr>
+          <w:rFonts w:ascii="Calibri" w:hAnsi="Calibri" w:cs="Calibri" w:asciiTheme="minorHAnsi" w:cstheme="minorHAnsi" w:hAnsiTheme="minorHAnsi"/>
         </w:rPr>
       </w:pPr>
       <w:r>
         <w:rPr>
           <w:rFonts w:cs="Calibri" w:cstheme="minorHAnsi" w:ascii="Calibri" w:hAnsi="Calibri"/>
-          <w:b w:val="false"/>
-          <w:bCs w:val="false"/>
-          <w:color w:val="auto"/>
-        </w:rPr>
-      </w:r>
-    </w:p>
-    <w:p>
-      <w:pPr>
-        <w:pStyle w:val="Normal"/>
-        <w:jc w:val="both"/>
-        <w:rPr>
-          <w:rStyle w:val="SubtleReference"/>
-          <w:rFonts w:ascii="Calibri" w:hAnsi="Calibri" w:cs="Calibri" w:asciiTheme="minorHAnsi" w:cstheme="minorHAnsi" w:hAnsiTheme="minorHAnsi"/>
-          <w:b w:val="false"/>
-          <w:bCs w:val="false"/>
+        </w:rPr>
+      </w:r>
+    </w:p>
+    <w:p>
+      <w:pPr>
+        <w:pStyle w:val="Normal"/>
+        <w:jc w:val="both"/>
+        <w:rPr>
+          <w:rFonts w:ascii="Calibri" w:hAnsi="Calibri" w:cs="Calibri" w:asciiTheme="minorHAnsi" w:cstheme="minorHAnsi" w:hAnsiTheme="minorHAnsi"/>
+        </w:rPr>
+      </w:pPr>
+      <w:r>
+        <w:rPr>
+          <w:rStyle w:val="SubtleReference"/>
+          <w:rFonts w:cs="Calibri" w:ascii="Calibri" w:hAnsi="Calibri" w:asciiTheme="minorHAnsi" w:cstheme="minorHAnsi" w:hAnsiTheme="minorHAnsi"/>
+          <w:b w:val="false"/>
+          <w:bCs w:val="false"/>
+          <w:color w:val="auto"/>
+        </w:rPr>
+        <w:t>Example1</w:t>
+      </w:r>
+    </w:p>
+    <w:p>
+      <w:pPr>
+        <w:pStyle w:val="Normal"/>
+        <w:jc w:val="both"/>
+        <w:rPr>
+          <w:rFonts w:ascii="Calibri" w:hAnsi="Calibri" w:cs="Calibri" w:asciiTheme="minorHAnsi" w:cstheme="minorHAnsi" w:hAnsiTheme="minorHAnsi"/>
+        </w:rPr>
+      </w:pPr>
+      <w:r>
+        <w:rPr/>
+        <w:drawing>
+          <wp:inline distT="0" distB="0" distL="0" distR="0">
+            <wp:extent cx="6645910" cy="3636645"/>
+            <wp:effectExtent l="0" t="0" r="0" b="0"/>
+            <wp:docPr id="16" name="Imagen10" descr=""/>
+            <wp:cNvGraphicFramePr>
+              <a:graphicFrameLocks xmlns:a="http://schemas.openxmlformats.org/drawingml/2006/main" noChangeAspect="1"/>
+            </wp:cNvGraphicFramePr>
+            <a:graphic xmlns:a="http://schemas.openxmlformats.org/drawingml/2006/main">
+              <a:graphicData uri="http://schemas.openxmlformats.org/drawingml/2006/picture">
+                <pic:pic xmlns:pic="http://schemas.openxmlformats.org/drawingml/2006/picture">
+                  <pic:nvPicPr>
+                    <pic:cNvPr id="16" name="Imagen10" descr=""/>
+                    <pic:cNvPicPr>
+                      <a:picLocks noChangeAspect="1" noChangeArrowheads="1"/>
+                    </pic:cNvPicPr>
+                  </pic:nvPicPr>
+                  <pic:blipFill>
+                    <a:blip r:embed="rId20"/>
+                    <a:stretch>
+                      <a:fillRect/>
+                    </a:stretch>
+                  </pic:blipFill>
+                  <pic:spPr bwMode="auto">
+                    <a:xfrm>
+                      <a:off x="0" y="0"/>
+                      <a:ext cx="6645910" cy="3636645"/>
+                    </a:xfrm>
+                    <a:prstGeom prst="rect">
+                      <a:avLst/>
+                    </a:prstGeom>
+                  </pic:spPr>
+                </pic:pic>
+              </a:graphicData>
+            </a:graphic>
+          </wp:inline>
+        </w:drawing>
+      </w:r>
+    </w:p>
+    <w:p>
+      <w:pPr>
+        <w:pStyle w:val="Normal"/>
+        <w:jc w:val="both"/>
+        <w:rPr>
+          <w:rFonts w:ascii="Calibri" w:hAnsi="Calibri" w:cs="Calibri" w:asciiTheme="minorHAnsi" w:cstheme="minorHAnsi" w:hAnsiTheme="minorHAnsi"/>
         </w:rPr>
       </w:pPr>
       <w:r>
         <w:rPr>
           <w:rFonts w:cs="Calibri" w:cstheme="minorHAnsi" w:ascii="Calibri" w:hAnsi="Calibri"/>
-          <w:b w:val="false"/>
-          <w:bCs w:val="false"/>
-        </w:rPr>
-      </w:r>
-    </w:p>
-    <w:p>
-      <w:pPr>
-        <w:pStyle w:val="Heading3"/>
-        <w:rPr>
-          <w:rStyle w:val="SubtleReference"/>
-          <w:rFonts w:ascii="Calibri" w:hAnsi="Calibri" w:cs="Calibri" w:asciiTheme="minorHAnsi" w:cstheme="minorHAnsi" w:hAnsiTheme="minorHAnsi"/>
-          <w:b w:val="false"/>
-          <w:bCs w:val="false"/>
-          <w:color w:themeColor="background1" w:val="FFFFFF"/>
-        </w:rPr>
-      </w:pPr>
-      <w:r>
-        <w:rPr>
-          <w:rStyle w:val="SubtleReference"/>
-          <w:rFonts w:cs="Calibri" w:cstheme="minorHAnsi"/>
-          <w:b w:val="false"/>
-          <w:bCs w:val="false"/>
-          <w:color w:themeColor="background1" w:val="FFFFFF"/>
-        </w:rPr>
-        <w:t>EJERCICIO 7</w:t>
+        </w:rPr>
+      </w:r>
+    </w:p>
+    <w:p>
+      <w:pPr>
+        <w:pStyle w:val="Normal"/>
+        <w:jc w:val="both"/>
+        <w:rPr>
+          <w:rFonts w:ascii="Calibri" w:hAnsi="Calibri" w:cs="Calibri" w:asciiTheme="minorHAnsi" w:cstheme="minorHAnsi" w:hAnsiTheme="minorHAnsi"/>
+        </w:rPr>
+      </w:pPr>
+      <w:r>
+        <w:rPr>
+          <w:rFonts w:cs="Calibri" w:cstheme="minorHAnsi" w:ascii="Calibri" w:hAnsi="Calibri"/>
+        </w:rPr>
+      </w:r>
+    </w:p>
+    <w:p>
+      <w:pPr>
+        <w:pStyle w:val="Normal"/>
+        <w:jc w:val="both"/>
+        <w:rPr>
+          <w:rFonts w:ascii="Calibri" w:hAnsi="Calibri" w:cs="Calibri" w:asciiTheme="minorHAnsi" w:cstheme="minorHAnsi" w:hAnsiTheme="minorHAnsi"/>
+        </w:rPr>
+      </w:pPr>
+      <w:r>
+        <w:rPr>
+          <w:rFonts w:cs="Calibri" w:cstheme="minorHAnsi" w:ascii="Calibri" w:hAnsi="Calibri"/>
+        </w:rPr>
+      </w:r>
+    </w:p>
+    <w:p>
+      <w:pPr>
+        <w:pStyle w:val="Normal"/>
+        <w:jc w:val="both"/>
+        <w:rPr>
+          <w:rFonts w:ascii="Calibri" w:hAnsi="Calibri" w:cs="Calibri" w:asciiTheme="minorHAnsi" w:cstheme="minorHAnsi" w:hAnsiTheme="minorHAnsi"/>
+        </w:rPr>
+      </w:pPr>
+      <w:r>
+        <w:rPr>
+          <w:rFonts w:cs="Calibri" w:cstheme="minorHAnsi" w:ascii="Calibri" w:hAnsi="Calibri"/>
+        </w:rPr>
+      </w:r>
+    </w:p>
+    <w:p>
+      <w:pPr>
+        <w:pStyle w:val="Normal"/>
+        <w:jc w:val="both"/>
+        <w:rPr>
+          <w:rFonts w:ascii="Calibri" w:hAnsi="Calibri" w:cs="Calibri" w:asciiTheme="minorHAnsi" w:cstheme="minorHAnsi" w:hAnsiTheme="minorHAnsi"/>
+        </w:rPr>
+      </w:pPr>
+      <w:r>
+        <w:rPr>
+          <w:rFonts w:cs="Calibri" w:cstheme="minorHAnsi" w:ascii="Calibri" w:hAnsi="Calibri"/>
+        </w:rPr>
+        <w:drawing>
+          <wp:anchor behindDoc="0" distT="0" distB="0" distL="0" distR="0" simplePos="0" locked="0" layoutInCell="0" allowOverlap="1" relativeHeight="24">
+            <wp:simplePos x="0" y="0"/>
+            <wp:positionH relativeFrom="column">
+              <wp:align>center</wp:align>
+            </wp:positionH>
+            <wp:positionV relativeFrom="paragraph">
+              <wp:posOffset>635</wp:posOffset>
+            </wp:positionV>
+            <wp:extent cx="6645910" cy="3213735"/>
+            <wp:effectExtent l="0" t="0" r="0" b="0"/>
+            <wp:wrapSquare wrapText="largest"/>
+            <wp:docPr id="17" name="Imagen11" descr=""/>
+            <wp:cNvGraphicFramePr>
+              <a:graphicFrameLocks xmlns:a="http://schemas.openxmlformats.org/drawingml/2006/main" noChangeAspect="1"/>
+            </wp:cNvGraphicFramePr>
+            <a:graphic xmlns:a="http://schemas.openxmlformats.org/drawingml/2006/main">
+              <a:graphicData uri="http://schemas.openxmlformats.org/drawingml/2006/picture">
+                <pic:pic xmlns:pic="http://schemas.openxmlformats.org/drawingml/2006/picture">
+                  <pic:nvPicPr>
+                    <pic:cNvPr id="17" name="Imagen11" descr=""/>
+                    <pic:cNvPicPr>
+                      <a:picLocks noChangeAspect="1" noChangeArrowheads="1"/>
+                    </pic:cNvPicPr>
+                  </pic:nvPicPr>
+                  <pic:blipFill>
+                    <a:blip r:embed="rId21"/>
+                    <a:stretch>
+                      <a:fillRect/>
+                    </a:stretch>
+                  </pic:blipFill>
+                  <pic:spPr bwMode="auto">
+                    <a:xfrm>
+                      <a:off x="0" y="0"/>
+                      <a:ext cx="6645910" cy="3213735"/>
+                    </a:xfrm>
+                    <a:prstGeom prst="rect">
+                      <a:avLst/>
+                    </a:prstGeom>
+                  </pic:spPr>
+                </pic:pic>
+              </a:graphicData>
+            </a:graphic>
+          </wp:anchor>
+        </w:drawing>
       </w:r>
     </w:p>
     <w:p>
@@ -1349,13 +2147,406 @@
           <w:bCs w:val="false"/>
           <w:color w:val="auto"/>
         </w:rPr>
-        <w:t>Crea un clúster con Spark y Hadoop utilizando AWS y tal y como se indica en el documento "3_2Cluster Spark con Hadoop" y reproduce los dos ejemplos que se indican.</w:t>
+        <w:t>Example2</w:t>
+      </w:r>
+    </w:p>
+    <w:p>
+      <w:pPr>
+        <w:pStyle w:val="Normal"/>
+        <w:jc w:val="both"/>
+        <w:rPr>
+          <w:rFonts w:ascii="Calibri" w:hAnsi="Calibri" w:cs="Calibri" w:asciiTheme="minorHAnsi" w:cstheme="minorHAnsi" w:hAnsiTheme="minorHAnsi"/>
+        </w:rPr>
+      </w:pPr>
+      <w:r>
+        <w:rPr>
+          <w:rFonts w:cs="Calibri" w:cstheme="minorHAnsi" w:ascii="Calibri" w:hAnsi="Calibri"/>
+        </w:rPr>
+      </w:r>
+    </w:p>
+    <w:p>
+      <w:pPr>
+        <w:pStyle w:val="Normal"/>
+        <w:jc w:val="both"/>
+        <w:rPr>
+          <w:rFonts w:ascii="Calibri" w:hAnsi="Calibri" w:cs="Calibri" w:asciiTheme="minorHAnsi" w:cstheme="minorHAnsi" w:hAnsiTheme="minorHAnsi"/>
+        </w:rPr>
+      </w:pPr>
+      <w:r>
+        <w:rPr/>
+        <w:drawing>
+          <wp:inline distT="0" distB="0" distL="0" distR="0">
+            <wp:extent cx="6645910" cy="3213735"/>
+            <wp:effectExtent l="0" t="0" r="0" b="0"/>
+            <wp:docPr id="18" name="Imagen12" descr=""/>
+            <wp:cNvGraphicFramePr>
+              <a:graphicFrameLocks xmlns:a="http://schemas.openxmlformats.org/drawingml/2006/main" noChangeAspect="1"/>
+            </wp:cNvGraphicFramePr>
+            <a:graphic xmlns:a="http://schemas.openxmlformats.org/drawingml/2006/main">
+              <a:graphicData uri="http://schemas.openxmlformats.org/drawingml/2006/picture">
+                <pic:pic xmlns:pic="http://schemas.openxmlformats.org/drawingml/2006/picture">
+                  <pic:nvPicPr>
+                    <pic:cNvPr id="18" name="Imagen12" descr=""/>
+                    <pic:cNvPicPr>
+                      <a:picLocks noChangeAspect="1" noChangeArrowheads="1"/>
+                    </pic:cNvPicPr>
+                  </pic:nvPicPr>
+                  <pic:blipFill>
+                    <a:blip r:embed="rId22"/>
+                    <a:stretch>
+                      <a:fillRect/>
+                    </a:stretch>
+                  </pic:blipFill>
+                  <pic:spPr bwMode="auto">
+                    <a:xfrm>
+                      <a:off x="0" y="0"/>
+                      <a:ext cx="6645910" cy="3213735"/>
+                    </a:xfrm>
+                    <a:prstGeom prst="rect">
+                      <a:avLst/>
+                    </a:prstGeom>
+                  </pic:spPr>
+                </pic:pic>
+              </a:graphicData>
+            </a:graphic>
+          </wp:inline>
+        </w:drawing>
+      </w:r>
+    </w:p>
+    <w:p>
+      <w:pPr>
+        <w:pStyle w:val="Normal"/>
+        <w:jc w:val="both"/>
+        <w:rPr>
+          <w:rFonts w:ascii="Calibri" w:hAnsi="Calibri" w:cs="Calibri" w:asciiTheme="minorHAnsi" w:cstheme="minorHAnsi" w:hAnsiTheme="minorHAnsi"/>
+        </w:rPr>
+      </w:pPr>
+      <w:r>
+        <w:rPr>
+          <w:rFonts w:cs="Calibri" w:cstheme="minorHAnsi" w:ascii="Calibri" w:hAnsi="Calibri"/>
+        </w:rPr>
+      </w:r>
+    </w:p>
+    <w:p>
+      <w:pPr>
+        <w:pStyle w:val="Normal"/>
+        <w:jc w:val="both"/>
+        <w:rPr>
+          <w:rFonts w:ascii="Calibri" w:hAnsi="Calibri" w:cs="Calibri" w:asciiTheme="minorHAnsi" w:cstheme="minorHAnsi" w:hAnsiTheme="minorHAnsi"/>
+        </w:rPr>
+      </w:pPr>
+      <w:r>
+        <w:rPr>
+          <w:rFonts w:cs="Calibri" w:cstheme="minorHAnsi" w:ascii="Calibri" w:hAnsi="Calibri"/>
+        </w:rPr>
+      </w:r>
+    </w:p>
+    <w:p>
+      <w:pPr>
+        <w:pStyle w:val="Normal"/>
+        <w:jc w:val="both"/>
+        <w:rPr>
+          <w:rFonts w:ascii="Calibri" w:hAnsi="Calibri" w:cs="Calibri" w:asciiTheme="minorHAnsi" w:cstheme="minorHAnsi" w:hAnsiTheme="minorHAnsi"/>
+        </w:rPr>
+      </w:pPr>
+      <w:r>
+        <w:rPr/>
+        <w:drawing>
+          <wp:inline distT="0" distB="0" distL="0" distR="0">
+            <wp:extent cx="6645910" cy="3213735"/>
+            <wp:effectExtent l="0" t="0" r="0" b="0"/>
+            <wp:docPr id="19" name="Imagen13" descr=""/>
+            <wp:cNvGraphicFramePr>
+              <a:graphicFrameLocks xmlns:a="http://schemas.openxmlformats.org/drawingml/2006/main" noChangeAspect="1"/>
+            </wp:cNvGraphicFramePr>
+            <a:graphic xmlns:a="http://schemas.openxmlformats.org/drawingml/2006/main">
+              <a:graphicData uri="http://schemas.openxmlformats.org/drawingml/2006/picture">
+                <pic:pic xmlns:pic="http://schemas.openxmlformats.org/drawingml/2006/picture">
+                  <pic:nvPicPr>
+                    <pic:cNvPr id="19" name="Imagen13" descr=""/>
+                    <pic:cNvPicPr>
+                      <a:picLocks noChangeAspect="1" noChangeArrowheads="1"/>
+                    </pic:cNvPicPr>
+                  </pic:nvPicPr>
+                  <pic:blipFill>
+                    <a:blip r:embed="rId23"/>
+                    <a:stretch>
+                      <a:fillRect/>
+                    </a:stretch>
+                  </pic:blipFill>
+                  <pic:spPr bwMode="auto">
+                    <a:xfrm>
+                      <a:off x="0" y="0"/>
+                      <a:ext cx="6645910" cy="3213735"/>
+                    </a:xfrm>
+                    <a:prstGeom prst="rect">
+                      <a:avLst/>
+                    </a:prstGeom>
+                  </pic:spPr>
+                </pic:pic>
+              </a:graphicData>
+            </a:graphic>
+          </wp:inline>
+        </w:drawing>
+      </w:r>
+    </w:p>
+    <w:p>
+      <w:pPr>
+        <w:pStyle w:val="Normal"/>
+        <w:jc w:val="both"/>
+        <w:rPr>
+          <w:rFonts w:ascii="Calibri" w:hAnsi="Calibri" w:cs="Calibri" w:asciiTheme="minorHAnsi" w:cstheme="minorHAnsi" w:hAnsiTheme="minorHAnsi"/>
+        </w:rPr>
+      </w:pPr>
+      <w:r>
+        <w:rPr>
+          <w:rFonts w:cs="Calibri" w:cstheme="minorHAnsi" w:ascii="Calibri" w:hAnsi="Calibri"/>
+        </w:rPr>
+      </w:r>
+    </w:p>
+    <w:p>
+      <w:pPr>
+        <w:pStyle w:val="Normal"/>
+        <w:jc w:val="both"/>
+        <w:rPr>
+          <w:rFonts w:ascii="Calibri" w:hAnsi="Calibri" w:cs="Calibri" w:asciiTheme="minorHAnsi" w:cstheme="minorHAnsi" w:hAnsiTheme="minorHAnsi"/>
+        </w:rPr>
+      </w:pPr>
+      <w:r>
+        <w:rPr/>
+        <w:drawing>
+          <wp:inline distT="0" distB="0" distL="0" distR="0">
+            <wp:extent cx="6299200" cy="4906645"/>
+            <wp:effectExtent l="0" t="0" r="0" b="0"/>
+            <wp:docPr id="20" name="Imagen14" descr=""/>
+            <wp:cNvGraphicFramePr>
+              <a:graphicFrameLocks xmlns:a="http://schemas.openxmlformats.org/drawingml/2006/main" noChangeAspect="1"/>
+            </wp:cNvGraphicFramePr>
+            <a:graphic xmlns:a="http://schemas.openxmlformats.org/drawingml/2006/main">
+              <a:graphicData uri="http://schemas.openxmlformats.org/drawingml/2006/picture">
+                <pic:pic xmlns:pic="http://schemas.openxmlformats.org/drawingml/2006/picture">
+                  <pic:nvPicPr>
+                    <pic:cNvPr id="20" name="Imagen14" descr=""/>
+                    <pic:cNvPicPr>
+                      <a:picLocks noChangeAspect="1" noChangeArrowheads="1"/>
+                    </pic:cNvPicPr>
+                  </pic:nvPicPr>
+                  <pic:blipFill>
+                    <a:blip r:embed="rId24"/>
+                    <a:stretch>
+                      <a:fillRect/>
+                    </a:stretch>
+                  </pic:blipFill>
+                  <pic:spPr bwMode="auto">
+                    <a:xfrm>
+                      <a:off x="0" y="0"/>
+                      <a:ext cx="6299200" cy="4906645"/>
+                    </a:xfrm>
+                    <a:prstGeom prst="rect">
+                      <a:avLst/>
+                    </a:prstGeom>
+                  </pic:spPr>
+                </pic:pic>
+              </a:graphicData>
+            </a:graphic>
+          </wp:inline>
+        </w:drawing>
+      </w:r>
+    </w:p>
+    <w:p>
+      <w:pPr>
+        <w:pStyle w:val="Normal"/>
+        <w:jc w:val="both"/>
+        <w:rPr>
+          <w:rFonts w:ascii="Calibri" w:hAnsi="Calibri" w:cs="Calibri" w:asciiTheme="minorHAnsi" w:cstheme="minorHAnsi" w:hAnsiTheme="minorHAnsi"/>
+        </w:rPr>
+      </w:pPr>
+      <w:r>
+        <w:rPr>
+          <w:rFonts w:cs="Calibri" w:cstheme="minorHAnsi" w:ascii="Calibri" w:hAnsi="Calibri"/>
+        </w:rPr>
+      </w:r>
+    </w:p>
+    <w:p>
+      <w:pPr>
+        <w:pStyle w:val="Normal"/>
+        <w:jc w:val="both"/>
+        <w:rPr>
+          <w:rFonts w:ascii="Calibri" w:hAnsi="Calibri" w:cs="Calibri" w:asciiTheme="minorHAnsi" w:cstheme="minorHAnsi" w:hAnsiTheme="minorHAnsi"/>
+        </w:rPr>
+      </w:pPr>
+      <w:r>
+        <w:rPr/>
+        <w:drawing>
+          <wp:inline distT="0" distB="0" distL="0" distR="0">
+            <wp:extent cx="4386580" cy="1116965"/>
+            <wp:effectExtent l="0" t="0" r="0" b="0"/>
+            <wp:docPr id="21" name="Imagen15" descr=""/>
+            <wp:cNvGraphicFramePr>
+              <a:graphicFrameLocks xmlns:a="http://schemas.openxmlformats.org/drawingml/2006/main" noChangeAspect="1"/>
+            </wp:cNvGraphicFramePr>
+            <a:graphic xmlns:a="http://schemas.openxmlformats.org/drawingml/2006/main">
+              <a:graphicData uri="http://schemas.openxmlformats.org/drawingml/2006/picture">
+                <pic:pic xmlns:pic="http://schemas.openxmlformats.org/drawingml/2006/picture">
+                  <pic:nvPicPr>
+                    <pic:cNvPr id="21" name="Imagen15" descr=""/>
+                    <pic:cNvPicPr>
+                      <a:picLocks noChangeAspect="1" noChangeArrowheads="1"/>
+                    </pic:cNvPicPr>
+                  </pic:nvPicPr>
+                  <pic:blipFill>
+                    <a:blip r:embed="rId25"/>
+                    <a:srcRect l="0" t="0" r="0" b="79690"/>
+                    <a:stretch>
+                      <a:fillRect/>
+                    </a:stretch>
+                  </pic:blipFill>
+                  <pic:spPr bwMode="auto">
+                    <a:xfrm>
+                      <a:off x="0" y="0"/>
+                      <a:ext cx="4386580" cy="1116965"/>
+                    </a:xfrm>
+                    <a:prstGeom prst="rect">
+                      <a:avLst/>
+                    </a:prstGeom>
+                  </pic:spPr>
+                </pic:pic>
+              </a:graphicData>
+            </a:graphic>
+          </wp:inline>
+        </w:drawing>
+      </w:r>
+    </w:p>
+    <w:p>
+      <w:pPr>
+        <w:pStyle w:val="Normal"/>
+        <w:jc w:val="both"/>
+        <w:rPr>
+          <w:rFonts w:ascii="Calibri" w:hAnsi="Calibri" w:cs="Calibri" w:asciiTheme="minorHAnsi" w:cstheme="minorHAnsi" w:hAnsiTheme="minorHAnsi"/>
+        </w:rPr>
+      </w:pPr>
+      <w:r>
+        <w:rPr>
+          <w:rFonts w:cs="Calibri" w:cstheme="minorHAnsi" w:ascii="Calibri" w:hAnsi="Calibri"/>
+        </w:rPr>
+      </w:r>
+    </w:p>
+    <w:p>
+      <w:pPr>
+        <w:pStyle w:val="Normal"/>
+        <w:jc w:val="both"/>
+        <w:rPr>
+          <w:rFonts w:ascii="Calibri" w:hAnsi="Calibri" w:cs="Calibri" w:asciiTheme="minorHAnsi" w:cstheme="minorHAnsi" w:hAnsiTheme="minorHAnsi"/>
+        </w:rPr>
+      </w:pPr>
+      <w:r>
+        <w:rPr/>
+        <w:drawing>
+          <wp:inline distT="0" distB="0" distL="0" distR="0">
+            <wp:extent cx="4159885" cy="1308735"/>
+            <wp:effectExtent l="0" t="0" r="0" b="0"/>
+            <wp:docPr id="22" name="Imagen16" descr=""/>
+            <wp:cNvGraphicFramePr>
+              <a:graphicFrameLocks xmlns:a="http://schemas.openxmlformats.org/drawingml/2006/main" noChangeAspect="1"/>
+            </wp:cNvGraphicFramePr>
+            <a:graphic xmlns:a="http://schemas.openxmlformats.org/drawingml/2006/main">
+              <a:graphicData uri="http://schemas.openxmlformats.org/drawingml/2006/picture">
+                <pic:pic xmlns:pic="http://schemas.openxmlformats.org/drawingml/2006/picture">
+                  <pic:nvPicPr>
+                    <pic:cNvPr id="22" name="Imagen16" descr=""/>
+                    <pic:cNvPicPr>
+                      <a:picLocks noChangeAspect="1" noChangeArrowheads="1"/>
+                    </pic:cNvPicPr>
+                  </pic:nvPicPr>
+                  <pic:blipFill>
+                    <a:blip r:embed="rId26"/>
+                    <a:stretch>
+                      <a:fillRect/>
+                    </a:stretch>
+                  </pic:blipFill>
+                  <pic:spPr bwMode="auto">
+                    <a:xfrm>
+                      <a:off x="0" y="0"/>
+                      <a:ext cx="4159885" cy="1308735"/>
+                    </a:xfrm>
+                    <a:prstGeom prst="rect">
+                      <a:avLst/>
+                    </a:prstGeom>
+                  </pic:spPr>
+                </pic:pic>
+              </a:graphicData>
+            </a:graphic>
+          </wp:inline>
+        </w:drawing>
+      </w:r>
+    </w:p>
+    <w:p>
+      <w:pPr>
+        <w:pStyle w:val="Normal"/>
+        <w:jc w:val="both"/>
+        <w:rPr>
+          <w:rFonts w:ascii="Calibri" w:hAnsi="Calibri" w:cs="Calibri" w:asciiTheme="minorHAnsi" w:cstheme="minorHAnsi" w:hAnsiTheme="minorHAnsi"/>
+        </w:rPr>
+      </w:pPr>
+      <w:r>
+        <w:rPr>
+          <w:rFonts w:cs="Calibri" w:cstheme="minorHAnsi" w:ascii="Calibri" w:hAnsi="Calibri"/>
+        </w:rPr>
+      </w:r>
+    </w:p>
+    <w:p>
+      <w:pPr>
+        <w:pStyle w:val="Normal"/>
+        <w:jc w:val="both"/>
+        <w:rPr>
+          <w:rFonts w:ascii="Calibri" w:hAnsi="Calibri" w:cs="Calibri" w:asciiTheme="minorHAnsi" w:cstheme="minorHAnsi" w:hAnsiTheme="minorHAnsi"/>
+        </w:rPr>
+      </w:pPr>
+      <w:r>
+        <w:rPr/>
+        <w:drawing>
+          <wp:inline distT="0" distB="0" distL="0" distR="0">
+            <wp:extent cx="4159885" cy="1308735"/>
+            <wp:effectExtent l="0" t="0" r="0" b="0"/>
+            <wp:docPr id="23" name="Imagen17" descr=""/>
+            <wp:cNvGraphicFramePr>
+              <a:graphicFrameLocks xmlns:a="http://schemas.openxmlformats.org/drawingml/2006/main" noChangeAspect="1"/>
+            </wp:cNvGraphicFramePr>
+            <a:graphic xmlns:a="http://schemas.openxmlformats.org/drawingml/2006/main">
+              <a:graphicData uri="http://schemas.openxmlformats.org/drawingml/2006/picture">
+                <pic:pic xmlns:pic="http://schemas.openxmlformats.org/drawingml/2006/picture">
+                  <pic:nvPicPr>
+                    <pic:cNvPr id="23" name="Imagen17" descr=""/>
+                    <pic:cNvPicPr>
+                      <a:picLocks noChangeAspect="1" noChangeArrowheads="1"/>
+                    </pic:cNvPicPr>
+                  </pic:nvPicPr>
+                  <pic:blipFill>
+                    <a:blip r:embed="rId27"/>
+                    <a:stretch>
+                      <a:fillRect/>
+                    </a:stretch>
+                  </pic:blipFill>
+                  <pic:spPr bwMode="auto">
+                    <a:xfrm>
+                      <a:off x="0" y="0"/>
+                      <a:ext cx="4159885" cy="1308735"/>
+                    </a:xfrm>
+                    <a:prstGeom prst="rect">
+                      <a:avLst/>
+                    </a:prstGeom>
+                  </pic:spPr>
+                </pic:pic>
+              </a:graphicData>
+            </a:graphic>
+          </wp:inline>
+        </w:drawing>
       </w:r>
     </w:p>
     <w:sectPr>
-      <w:footerReference w:type="even" r:id="rId14"/>
-      <w:footerReference w:type="default" r:id="rId15"/>
-      <w:footerReference w:type="first" r:id="rId16"/>
+      <w:footerReference w:type="even" r:id="rId28"/>
+      <w:footerReference w:type="default" r:id="rId29"/>
+      <w:footerReference w:type="first" r:id="rId30"/>
       <w:type w:val="nextPage"/>
       <w:pgSz w:w="11906" w:h="16838"/>
       <w:pgMar w:left="720" w:right="720" w:gutter="0" w:header="0" w:top="720" w:footer="283" w:bottom="720"/>
@@ -1433,7 +2624,7 @@
         <w:bCs/>
         <w:color w:themeColor="accent1" w:val="92278F"/>
       </w:rPr>
-      <w:t>6</w:t>
+      <w:t>12</w:t>
     </w:r>
     <w:r>
       <w:rPr>
@@ -1498,7 +2689,7 @@
         <w:bCs/>
         <w:color w:themeColor="accent1" w:val="92278F"/>
       </w:rPr>
-      <w:t>6</w:t>
+      <w:t>12</w:t>
     </w:r>
     <w:r>
       <w:rPr>

</xml_diff>